<commit_message>
Working on notice of cc violation.
</commit_message>
<xml_diff>
--- a/resources/Templates/Notice_CC_Violation_Template.docx
+++ b/resources/Templates/Notice_CC_Violation_Template.docx
@@ -720,6 +720,1237 @@
         </w:rPr>
         <w:t>NOTICE OF COMMUNITY CONTROL VIOLATION</w:t>
       </w:r>
+    </w:p>
+    <w:p>
+      <w:pPr>
+        <w:tabs>
+          <w:tab w:val="left" w:pos="900"/>
+          <w:tab w:val="left" w:pos="1350"/>
+          <w:tab w:val="left" w:pos="5040"/>
+        </w:tabs>
+        <w:spacing w:after="0"/>
+        <w:jc w:val="center"/>
+        <w:rPr>
+          <w:rFonts w:ascii="Palatino Linotype" w:hAnsi="Palatino Linotype"/>
+          <w:b/>
+          <w:sz w:val="20"/>
+          <w:szCs w:val="20"/>
+          <w:u w:val="single"/>
+        </w:rPr>
+      </w:pPr>
+    </w:p>
+    <w:tbl>
+      <w:tblPr>
+        <w:tblStyle w:val="TableGrid"/>
+        <w:tblW w:w="0" w:type="auto"/>
+        <w:jc w:val="center"/>
+        <w:tblBorders>
+          <w:top w:val="single" w:sz="12" w:space="0" w:color="auto"/>
+          <w:left w:val="single" w:sz="12" w:space="0" w:color="auto"/>
+          <w:bottom w:val="single" w:sz="12" w:space="0" w:color="auto"/>
+          <w:right w:val="single" w:sz="12" w:space="0" w:color="auto"/>
+          <w:insideH w:val="single" w:sz="12" w:space="0" w:color="auto"/>
+          <w:insideV w:val="single" w:sz="12" w:space="0" w:color="auto"/>
+        </w:tblBorders>
+        <w:tblLook w:val="04A0" w:firstRow="1" w:lastRow="0" w:firstColumn="1" w:lastColumn="0" w:noHBand="0" w:noVBand="1"/>
+      </w:tblPr>
+      <w:tblGrid>
+        <w:gridCol w:w="1847"/>
+        <w:gridCol w:w="2558"/>
+        <w:gridCol w:w="1126"/>
+        <w:gridCol w:w="1956"/>
+        <w:gridCol w:w="1203"/>
+        <w:gridCol w:w="1203"/>
+      </w:tblGrid>
+      <w:tr>
+        <w:trPr>
+          <w:trHeight w:val="352"/>
+          <w:jc w:val="center"/>
+        </w:trPr>
+        <w:tc>
+          <w:tcPr>
+            <w:tcW w:w="1847" w:type="dxa"/>
+            <w:tcBorders>
+              <w:top w:val="single" w:sz="12" w:space="0" w:color="000000" w:themeColor="text1"/>
+              <w:left w:val="single" w:sz="12" w:space="0" w:color="000000" w:themeColor="text1"/>
+              <w:bottom w:val="single" w:sz="4" w:space="0" w:color="000000" w:themeColor="text1"/>
+              <w:right w:val="single" w:sz="4" w:space="0" w:color="000000" w:themeColor="text1"/>
+            </w:tcBorders>
+          </w:tcPr>
+          <w:p>
+            <w:pPr>
+              <w:tabs>
+                <w:tab w:val="left" w:pos="900"/>
+                <w:tab w:val="left" w:pos="1350"/>
+                <w:tab w:val="left" w:pos="5040"/>
+              </w:tabs>
+              <w:spacing w:after="0"/>
+              <w:jc w:val="center"/>
+              <w:rPr>
+                <w:rFonts w:ascii="Palatino Linotype" w:hAnsi="Palatino Linotype"/>
+                <w:b/>
+                <w:bCs/>
+                <w:sz w:val="20"/>
+                <w:szCs w:val="20"/>
+              </w:rPr>
+            </w:pPr>
+            <w:r>
+              <w:rPr>
+                <w:rFonts w:ascii="Palatino Linotype" w:hAnsi="Palatino Linotype"/>
+                <w:b/>
+                <w:bCs/>
+                <w:sz w:val="20"/>
+                <w:szCs w:val="20"/>
+              </w:rPr>
+              <w:t>Name:</w:t>
+            </w:r>
+          </w:p>
+        </w:tc>
+        <w:tc>
+          <w:tcPr>
+            <w:tcW w:w="2558" w:type="dxa"/>
+            <w:tcBorders>
+              <w:top w:val="single" w:sz="12" w:space="0" w:color="000000" w:themeColor="text1"/>
+              <w:left w:val="single" w:sz="4" w:space="0" w:color="000000" w:themeColor="text1"/>
+              <w:bottom w:val="single" w:sz="4" w:space="0" w:color="000000" w:themeColor="text1"/>
+              <w:right w:val="single" w:sz="4" w:space="0" w:color="000000" w:themeColor="text1"/>
+            </w:tcBorders>
+          </w:tcPr>
+          <w:p>
+            <w:pPr>
+              <w:tabs>
+                <w:tab w:val="left" w:pos="900"/>
+                <w:tab w:val="left" w:pos="1350"/>
+                <w:tab w:val="left" w:pos="5040"/>
+              </w:tabs>
+              <w:spacing w:after="0"/>
+              <w:jc w:val="center"/>
+              <w:rPr>
+                <w:rFonts w:ascii="Palatino Linotype" w:hAnsi="Palatino Linotype"/>
+                <w:noProof/>
+                <w:sz w:val="20"/>
+                <w:szCs w:val="20"/>
+              </w:rPr>
+            </w:pPr>
+          </w:p>
+        </w:tc>
+        <w:tc>
+          <w:tcPr>
+            <w:tcW w:w="1126" w:type="dxa"/>
+            <w:tcBorders>
+              <w:top w:val="single" w:sz="12" w:space="0" w:color="000000" w:themeColor="text1"/>
+              <w:left w:val="single" w:sz="4" w:space="0" w:color="000000" w:themeColor="text1"/>
+              <w:bottom w:val="single" w:sz="4" w:space="0" w:color="000000" w:themeColor="text1"/>
+              <w:right w:val="single" w:sz="4" w:space="0" w:color="000000" w:themeColor="text1"/>
+            </w:tcBorders>
+          </w:tcPr>
+          <w:p>
+            <w:pPr>
+              <w:tabs>
+                <w:tab w:val="left" w:pos="900"/>
+                <w:tab w:val="left" w:pos="1350"/>
+                <w:tab w:val="left" w:pos="5040"/>
+              </w:tabs>
+              <w:spacing w:after="0"/>
+              <w:jc w:val="center"/>
+              <w:rPr>
+                <w:rFonts w:ascii="Palatino Linotype" w:hAnsi="Palatino Linotype"/>
+                <w:b/>
+                <w:sz w:val="20"/>
+                <w:szCs w:val="20"/>
+              </w:rPr>
+            </w:pPr>
+            <w:r>
+              <w:rPr>
+                <w:rFonts w:ascii="Palatino Linotype" w:hAnsi="Palatino Linotype"/>
+                <w:b/>
+                <w:sz w:val="20"/>
+                <w:szCs w:val="20"/>
+              </w:rPr>
+              <w:t>Height</w:t>
+            </w:r>
+            <w:r>
+              <w:rPr>
+                <w:rFonts w:ascii="Palatino Linotype" w:hAnsi="Palatino Linotype"/>
+                <w:b/>
+                <w:sz w:val="20"/>
+                <w:szCs w:val="20"/>
+              </w:rPr>
+              <w:t>:</w:t>
+            </w:r>
+          </w:p>
+        </w:tc>
+        <w:tc>
+          <w:tcPr>
+            <w:tcW w:w="1956" w:type="dxa"/>
+            <w:tcBorders>
+              <w:top w:val="single" w:sz="12" w:space="0" w:color="000000" w:themeColor="text1"/>
+              <w:left w:val="single" w:sz="4" w:space="0" w:color="000000" w:themeColor="text1"/>
+              <w:bottom w:val="single" w:sz="4" w:space="0" w:color="000000" w:themeColor="text1"/>
+              <w:right w:val="single" w:sz="4" w:space="0" w:color="000000" w:themeColor="text1"/>
+            </w:tcBorders>
+          </w:tcPr>
+          <w:p>
+            <w:pPr>
+              <w:tabs>
+                <w:tab w:val="left" w:pos="900"/>
+                <w:tab w:val="left" w:pos="1350"/>
+                <w:tab w:val="left" w:pos="5040"/>
+              </w:tabs>
+              <w:spacing w:after="0"/>
+              <w:jc w:val="center"/>
+              <w:rPr>
+                <w:rFonts w:ascii="Palatino Linotype" w:hAnsi="Palatino Linotype"/>
+                <w:b/>
+                <w:sz w:val="20"/>
+                <w:szCs w:val="20"/>
+                <w:u w:val="single"/>
+              </w:rPr>
+            </w:pPr>
+          </w:p>
+        </w:tc>
+        <w:tc>
+          <w:tcPr>
+            <w:tcW w:w="1203" w:type="dxa"/>
+            <w:tcBorders>
+              <w:top w:val="single" w:sz="12" w:space="0" w:color="000000" w:themeColor="text1"/>
+              <w:left w:val="single" w:sz="4" w:space="0" w:color="000000" w:themeColor="text1"/>
+              <w:bottom w:val="single" w:sz="4" w:space="0" w:color="000000" w:themeColor="text1"/>
+              <w:right w:val="single" w:sz="4" w:space="0" w:color="000000" w:themeColor="text1"/>
+            </w:tcBorders>
+          </w:tcPr>
+          <w:p>
+            <w:pPr>
+              <w:tabs>
+                <w:tab w:val="left" w:pos="900"/>
+                <w:tab w:val="left" w:pos="1350"/>
+                <w:tab w:val="left" w:pos="5040"/>
+              </w:tabs>
+              <w:spacing w:after="0"/>
+              <w:jc w:val="center"/>
+              <w:rPr>
+                <w:rFonts w:ascii="Palatino Linotype" w:hAnsi="Palatino Linotype"/>
+                <w:b/>
+                <w:sz w:val="20"/>
+                <w:szCs w:val="20"/>
+              </w:rPr>
+            </w:pPr>
+            <w:r>
+              <w:rPr>
+                <w:rFonts w:ascii="Palatino Linotype" w:hAnsi="Palatino Linotype"/>
+                <w:b/>
+                <w:sz w:val="20"/>
+                <w:szCs w:val="20"/>
+              </w:rPr>
+              <w:t>Hair</w:t>
+            </w:r>
+            <w:r>
+              <w:rPr>
+                <w:rFonts w:ascii="Palatino Linotype" w:hAnsi="Palatino Linotype"/>
+                <w:b/>
+                <w:sz w:val="20"/>
+                <w:szCs w:val="20"/>
+              </w:rPr>
+              <w:t>:</w:t>
+            </w:r>
+          </w:p>
+        </w:tc>
+        <w:tc>
+          <w:tcPr>
+            <w:tcW w:w="1203" w:type="dxa"/>
+            <w:tcBorders>
+              <w:top w:val="single" w:sz="12" w:space="0" w:color="000000" w:themeColor="text1"/>
+              <w:left w:val="single" w:sz="4" w:space="0" w:color="000000" w:themeColor="text1"/>
+              <w:bottom w:val="single" w:sz="4" w:space="0" w:color="000000" w:themeColor="text1"/>
+              <w:right w:val="single" w:sz="12" w:space="0" w:color="000000" w:themeColor="text1"/>
+            </w:tcBorders>
+          </w:tcPr>
+          <w:p>
+            <w:pPr>
+              <w:tabs>
+                <w:tab w:val="left" w:pos="900"/>
+                <w:tab w:val="left" w:pos="1350"/>
+                <w:tab w:val="left" w:pos="5040"/>
+              </w:tabs>
+              <w:spacing w:after="0"/>
+              <w:jc w:val="center"/>
+              <w:rPr>
+                <w:rFonts w:ascii="Palatino Linotype" w:hAnsi="Palatino Linotype"/>
+                <w:b/>
+                <w:sz w:val="20"/>
+                <w:szCs w:val="20"/>
+                <w:u w:val="single"/>
+              </w:rPr>
+            </w:pPr>
+          </w:p>
+        </w:tc>
+      </w:tr>
+      <w:tr>
+        <w:trPr>
+          <w:trHeight w:val="352"/>
+          <w:jc w:val="center"/>
+        </w:trPr>
+        <w:tc>
+          <w:tcPr>
+            <w:tcW w:w="1847" w:type="dxa"/>
+            <w:tcBorders>
+              <w:top w:val="single" w:sz="4" w:space="0" w:color="000000" w:themeColor="text1"/>
+              <w:left w:val="single" w:sz="12" w:space="0" w:color="000000" w:themeColor="text1"/>
+              <w:bottom w:val="single" w:sz="4" w:space="0" w:color="000000" w:themeColor="text1"/>
+              <w:right w:val="single" w:sz="4" w:space="0" w:color="000000" w:themeColor="text1"/>
+            </w:tcBorders>
+          </w:tcPr>
+          <w:p>
+            <w:pPr>
+              <w:tabs>
+                <w:tab w:val="left" w:pos="900"/>
+                <w:tab w:val="left" w:pos="1350"/>
+                <w:tab w:val="left" w:pos="5040"/>
+              </w:tabs>
+              <w:spacing w:after="0"/>
+              <w:jc w:val="center"/>
+              <w:rPr>
+                <w:rFonts w:ascii="Palatino Linotype" w:hAnsi="Palatino Linotype"/>
+                <w:b/>
+                <w:bCs/>
+                <w:sz w:val="20"/>
+                <w:szCs w:val="20"/>
+              </w:rPr>
+            </w:pPr>
+            <w:r>
+              <w:rPr>
+                <w:rFonts w:ascii="Palatino Linotype" w:hAnsi="Palatino Linotype"/>
+                <w:b/>
+                <w:bCs/>
+                <w:sz w:val="20"/>
+                <w:szCs w:val="20"/>
+              </w:rPr>
+              <w:t>Address:</w:t>
+            </w:r>
+          </w:p>
+        </w:tc>
+        <w:tc>
+          <w:tcPr>
+            <w:tcW w:w="2558" w:type="dxa"/>
+            <w:tcBorders>
+              <w:top w:val="single" w:sz="4" w:space="0" w:color="000000" w:themeColor="text1"/>
+              <w:left w:val="single" w:sz="4" w:space="0" w:color="000000" w:themeColor="text1"/>
+              <w:bottom w:val="single" w:sz="4" w:space="0" w:color="000000" w:themeColor="text1"/>
+              <w:right w:val="single" w:sz="4" w:space="0" w:color="000000" w:themeColor="text1"/>
+            </w:tcBorders>
+          </w:tcPr>
+          <w:p>
+            <w:pPr>
+              <w:tabs>
+                <w:tab w:val="left" w:pos="900"/>
+                <w:tab w:val="left" w:pos="1350"/>
+                <w:tab w:val="left" w:pos="5040"/>
+              </w:tabs>
+              <w:spacing w:after="0"/>
+              <w:jc w:val="center"/>
+              <w:rPr>
+                <w:rFonts w:ascii="Palatino Linotype" w:hAnsi="Palatino Linotype"/>
+                <w:noProof/>
+                <w:sz w:val="20"/>
+                <w:szCs w:val="20"/>
+              </w:rPr>
+            </w:pPr>
+            <w:r>
+              <w:rPr>
+                <w:rFonts w:ascii="Palatino Linotype" w:hAnsi="Palatino Linotype"/>
+                <w:noProof/>
+                <w:sz w:val="20"/>
+                <w:szCs w:val="20"/>
+              </w:rPr>
+              <w:t>691 BENNETT STREET</w:t>
+            </w:r>
+          </w:p>
+        </w:tc>
+        <w:tc>
+          <w:tcPr>
+            <w:tcW w:w="1126" w:type="dxa"/>
+            <w:tcBorders>
+              <w:top w:val="single" w:sz="4" w:space="0" w:color="000000" w:themeColor="text1"/>
+              <w:left w:val="single" w:sz="4" w:space="0" w:color="000000" w:themeColor="text1"/>
+              <w:bottom w:val="single" w:sz="4" w:space="0" w:color="000000" w:themeColor="text1"/>
+              <w:right w:val="single" w:sz="4" w:space="0" w:color="000000" w:themeColor="text1"/>
+            </w:tcBorders>
+          </w:tcPr>
+          <w:p>
+            <w:pPr>
+              <w:tabs>
+                <w:tab w:val="left" w:pos="900"/>
+                <w:tab w:val="left" w:pos="1350"/>
+                <w:tab w:val="left" w:pos="5040"/>
+              </w:tabs>
+              <w:spacing w:after="0"/>
+              <w:jc w:val="center"/>
+              <w:rPr>
+                <w:rFonts w:ascii="Palatino Linotype" w:hAnsi="Palatino Linotype"/>
+                <w:b/>
+                <w:sz w:val="20"/>
+                <w:szCs w:val="20"/>
+              </w:rPr>
+            </w:pPr>
+            <w:r>
+              <w:rPr>
+                <w:rFonts w:ascii="Palatino Linotype" w:hAnsi="Palatino Linotype"/>
+                <w:b/>
+                <w:sz w:val="20"/>
+                <w:szCs w:val="20"/>
+              </w:rPr>
+              <w:t>Sex</w:t>
+            </w:r>
+            <w:r>
+              <w:rPr>
+                <w:rFonts w:ascii="Palatino Linotype" w:hAnsi="Palatino Linotype"/>
+                <w:b/>
+                <w:sz w:val="20"/>
+                <w:szCs w:val="20"/>
+              </w:rPr>
+              <w:t>:</w:t>
+            </w:r>
+          </w:p>
+        </w:tc>
+        <w:tc>
+          <w:tcPr>
+            <w:tcW w:w="1956" w:type="dxa"/>
+            <w:tcBorders>
+              <w:top w:val="single" w:sz="4" w:space="0" w:color="000000" w:themeColor="text1"/>
+              <w:left w:val="single" w:sz="4" w:space="0" w:color="000000" w:themeColor="text1"/>
+              <w:bottom w:val="single" w:sz="4" w:space="0" w:color="000000" w:themeColor="text1"/>
+              <w:right w:val="single" w:sz="4" w:space="0" w:color="000000" w:themeColor="text1"/>
+            </w:tcBorders>
+          </w:tcPr>
+          <w:p>
+            <w:pPr>
+              <w:tabs>
+                <w:tab w:val="left" w:pos="900"/>
+                <w:tab w:val="left" w:pos="1350"/>
+                <w:tab w:val="left" w:pos="5040"/>
+              </w:tabs>
+              <w:spacing w:after="0"/>
+              <w:jc w:val="center"/>
+              <w:rPr>
+                <w:rFonts w:ascii="Palatino Linotype" w:hAnsi="Palatino Linotype"/>
+                <w:b/>
+                <w:sz w:val="20"/>
+                <w:szCs w:val="20"/>
+                <w:u w:val="single"/>
+              </w:rPr>
+            </w:pPr>
+          </w:p>
+        </w:tc>
+        <w:tc>
+          <w:tcPr>
+            <w:tcW w:w="1203" w:type="dxa"/>
+            <w:tcBorders>
+              <w:top w:val="single" w:sz="4" w:space="0" w:color="000000" w:themeColor="text1"/>
+              <w:left w:val="single" w:sz="4" w:space="0" w:color="000000" w:themeColor="text1"/>
+              <w:bottom w:val="single" w:sz="4" w:space="0" w:color="000000" w:themeColor="text1"/>
+              <w:right w:val="single" w:sz="4" w:space="0" w:color="000000" w:themeColor="text1"/>
+            </w:tcBorders>
+          </w:tcPr>
+          <w:p>
+            <w:pPr>
+              <w:tabs>
+                <w:tab w:val="left" w:pos="900"/>
+                <w:tab w:val="left" w:pos="1350"/>
+                <w:tab w:val="left" w:pos="5040"/>
+              </w:tabs>
+              <w:spacing w:after="0"/>
+              <w:jc w:val="center"/>
+              <w:rPr>
+                <w:rFonts w:ascii="Palatino Linotype" w:hAnsi="Palatino Linotype"/>
+                <w:b/>
+                <w:sz w:val="20"/>
+                <w:szCs w:val="20"/>
+              </w:rPr>
+            </w:pPr>
+            <w:r>
+              <w:rPr>
+                <w:rFonts w:ascii="Palatino Linotype" w:hAnsi="Palatino Linotype"/>
+                <w:b/>
+                <w:sz w:val="20"/>
+                <w:szCs w:val="20"/>
+              </w:rPr>
+              <w:t>Eyes</w:t>
+            </w:r>
+            <w:r>
+              <w:rPr>
+                <w:rFonts w:ascii="Palatino Linotype" w:hAnsi="Palatino Linotype"/>
+                <w:b/>
+                <w:sz w:val="20"/>
+                <w:szCs w:val="20"/>
+              </w:rPr>
+              <w:t>:</w:t>
+            </w:r>
+          </w:p>
+        </w:tc>
+        <w:tc>
+          <w:tcPr>
+            <w:tcW w:w="1203" w:type="dxa"/>
+            <w:tcBorders>
+              <w:top w:val="single" w:sz="4" w:space="0" w:color="000000" w:themeColor="text1"/>
+              <w:left w:val="single" w:sz="4" w:space="0" w:color="000000" w:themeColor="text1"/>
+              <w:bottom w:val="single" w:sz="4" w:space="0" w:color="000000" w:themeColor="text1"/>
+              <w:right w:val="single" w:sz="12" w:space="0" w:color="000000" w:themeColor="text1"/>
+            </w:tcBorders>
+          </w:tcPr>
+          <w:p>
+            <w:pPr>
+              <w:tabs>
+                <w:tab w:val="left" w:pos="900"/>
+                <w:tab w:val="left" w:pos="1350"/>
+                <w:tab w:val="left" w:pos="5040"/>
+              </w:tabs>
+              <w:spacing w:after="0"/>
+              <w:jc w:val="center"/>
+              <w:rPr>
+                <w:rFonts w:ascii="Palatino Linotype" w:hAnsi="Palatino Linotype"/>
+                <w:b/>
+                <w:sz w:val="20"/>
+                <w:szCs w:val="20"/>
+                <w:u w:val="single"/>
+              </w:rPr>
+            </w:pPr>
+          </w:p>
+        </w:tc>
+      </w:tr>
+      <w:tr>
+        <w:trPr>
+          <w:trHeight w:val="305"/>
+          <w:jc w:val="center"/>
+        </w:trPr>
+        <w:tc>
+          <w:tcPr>
+            <w:tcW w:w="1847" w:type="dxa"/>
+            <w:tcBorders>
+              <w:top w:val="single" w:sz="4" w:space="0" w:color="000000" w:themeColor="text1"/>
+              <w:left w:val="single" w:sz="12" w:space="0" w:color="000000" w:themeColor="text1"/>
+              <w:bottom w:val="single" w:sz="12" w:space="0" w:color="000000" w:themeColor="text1"/>
+              <w:right w:val="single" w:sz="4" w:space="0" w:color="000000" w:themeColor="text1"/>
+            </w:tcBorders>
+          </w:tcPr>
+          <w:p>
+            <w:pPr>
+              <w:tabs>
+                <w:tab w:val="left" w:pos="900"/>
+                <w:tab w:val="left" w:pos="1350"/>
+                <w:tab w:val="left" w:pos="5040"/>
+              </w:tabs>
+              <w:spacing w:after="0"/>
+              <w:jc w:val="center"/>
+              <w:rPr>
+                <w:rFonts w:ascii="Palatino Linotype" w:hAnsi="Palatino Linotype"/>
+                <w:b/>
+                <w:bCs/>
+                <w:sz w:val="20"/>
+                <w:szCs w:val="20"/>
+              </w:rPr>
+            </w:pPr>
+            <w:r>
+              <w:rPr>
+                <w:rFonts w:ascii="Palatino Linotype" w:hAnsi="Palatino Linotype"/>
+                <w:b/>
+                <w:bCs/>
+                <w:sz w:val="20"/>
+                <w:szCs w:val="20"/>
+              </w:rPr>
+              <w:t>City / State</w:t>
+            </w:r>
+            <w:r>
+              <w:rPr>
+                <w:rFonts w:ascii="Palatino Linotype" w:hAnsi="Palatino Linotype"/>
+                <w:b/>
+                <w:bCs/>
+                <w:sz w:val="20"/>
+                <w:szCs w:val="20"/>
+              </w:rPr>
+              <w:t>:</w:t>
+            </w:r>
+          </w:p>
+        </w:tc>
+        <w:tc>
+          <w:tcPr>
+            <w:tcW w:w="2558" w:type="dxa"/>
+            <w:tcBorders>
+              <w:top w:val="single" w:sz="4" w:space="0" w:color="000000" w:themeColor="text1"/>
+              <w:left w:val="single" w:sz="4" w:space="0" w:color="000000" w:themeColor="text1"/>
+              <w:bottom w:val="single" w:sz="12" w:space="0" w:color="000000" w:themeColor="text1"/>
+              <w:right w:val="single" w:sz="4" w:space="0" w:color="000000" w:themeColor="text1"/>
+            </w:tcBorders>
+          </w:tcPr>
+          <w:p>
+            <w:pPr>
+              <w:tabs>
+                <w:tab w:val="left" w:pos="900"/>
+                <w:tab w:val="left" w:pos="1350"/>
+                <w:tab w:val="left" w:pos="5040"/>
+              </w:tabs>
+              <w:spacing w:after="0"/>
+              <w:jc w:val="center"/>
+              <w:rPr>
+                <w:rFonts w:ascii="Palatino Linotype" w:hAnsi="Palatino Linotype"/>
+                <w:b/>
+                <w:sz w:val="20"/>
+                <w:szCs w:val="20"/>
+                <w:u w:val="single"/>
+              </w:rPr>
+            </w:pPr>
+            <w:r>
+              <w:rPr>
+                <w:rFonts w:ascii="Palatino Linotype" w:hAnsi="Palatino Linotype"/>
+                <w:noProof/>
+                <w:sz w:val="20"/>
+                <w:szCs w:val="20"/>
+              </w:rPr>
+              <w:t>MARION</w:t>
+            </w:r>
+            <w:r>
+              <w:rPr>
+                <w:rFonts w:ascii="Palatino Linotype" w:hAnsi="Palatino Linotype"/>
+                <w:sz w:val="20"/>
+                <w:szCs w:val="20"/>
+              </w:rPr>
+              <w:t xml:space="preserve">, </w:t>
+            </w:r>
+            <w:r>
+              <w:rPr>
+                <w:rFonts w:ascii="Palatino Linotype" w:hAnsi="Palatino Linotype"/>
+                <w:noProof/>
+                <w:sz w:val="20"/>
+                <w:szCs w:val="20"/>
+              </w:rPr>
+              <w:t>OH</w:t>
+            </w:r>
+            <w:r>
+              <w:rPr>
+                <w:rFonts w:ascii="Palatino Linotype" w:hAnsi="Palatino Linotype"/>
+                <w:sz w:val="20"/>
+                <w:szCs w:val="20"/>
+              </w:rPr>
+              <w:t xml:space="preserve"> </w:t>
+            </w:r>
+            <w:r>
+              <w:rPr>
+                <w:rFonts w:ascii="Palatino Linotype" w:hAnsi="Palatino Linotype"/>
+                <w:noProof/>
+                <w:sz w:val="20"/>
+                <w:szCs w:val="20"/>
+              </w:rPr>
+              <w:t>43302</w:t>
+            </w:r>
+          </w:p>
+        </w:tc>
+        <w:tc>
+          <w:tcPr>
+            <w:tcW w:w="1126" w:type="dxa"/>
+            <w:tcBorders>
+              <w:top w:val="single" w:sz="4" w:space="0" w:color="000000" w:themeColor="text1"/>
+              <w:left w:val="single" w:sz="4" w:space="0" w:color="000000" w:themeColor="text1"/>
+              <w:bottom w:val="single" w:sz="12" w:space="0" w:color="000000" w:themeColor="text1"/>
+              <w:right w:val="single" w:sz="4" w:space="0" w:color="000000" w:themeColor="text1"/>
+            </w:tcBorders>
+          </w:tcPr>
+          <w:p>
+            <w:pPr>
+              <w:tabs>
+                <w:tab w:val="left" w:pos="900"/>
+                <w:tab w:val="left" w:pos="1350"/>
+                <w:tab w:val="left" w:pos="5040"/>
+              </w:tabs>
+              <w:spacing w:after="0"/>
+              <w:jc w:val="center"/>
+              <w:rPr>
+                <w:rFonts w:ascii="Palatino Linotype" w:hAnsi="Palatino Linotype"/>
+                <w:b/>
+                <w:sz w:val="20"/>
+                <w:szCs w:val="20"/>
+              </w:rPr>
+            </w:pPr>
+            <w:r>
+              <w:rPr>
+                <w:rFonts w:ascii="Palatino Linotype" w:hAnsi="Palatino Linotype"/>
+                <w:b/>
+                <w:sz w:val="20"/>
+                <w:szCs w:val="20"/>
+              </w:rPr>
+              <w:t>DOB:</w:t>
+            </w:r>
+          </w:p>
+        </w:tc>
+        <w:tc>
+          <w:tcPr>
+            <w:tcW w:w="1956" w:type="dxa"/>
+            <w:tcBorders>
+              <w:top w:val="single" w:sz="4" w:space="0" w:color="000000" w:themeColor="text1"/>
+              <w:left w:val="single" w:sz="4" w:space="0" w:color="000000" w:themeColor="text1"/>
+              <w:bottom w:val="single" w:sz="12" w:space="0" w:color="000000" w:themeColor="text1"/>
+              <w:right w:val="single" w:sz="4" w:space="0" w:color="000000" w:themeColor="text1"/>
+            </w:tcBorders>
+          </w:tcPr>
+          <w:p>
+            <w:pPr>
+              <w:tabs>
+                <w:tab w:val="left" w:pos="900"/>
+                <w:tab w:val="left" w:pos="1350"/>
+                <w:tab w:val="left" w:pos="5040"/>
+              </w:tabs>
+              <w:spacing w:after="0"/>
+              <w:jc w:val="center"/>
+              <w:rPr>
+                <w:rFonts w:ascii="Palatino Linotype" w:hAnsi="Palatino Linotype"/>
+                <w:b/>
+                <w:sz w:val="20"/>
+                <w:szCs w:val="20"/>
+                <w:u w:val="single"/>
+              </w:rPr>
+            </w:pPr>
+            <w:r>
+              <w:rPr>
+                <w:rFonts w:ascii="Palatino Linotype" w:hAnsi="Palatino Linotype"/>
+                <w:noProof/>
+                <w:sz w:val="20"/>
+                <w:szCs w:val="20"/>
+              </w:rPr>
+              <w:t>02/04/1962</w:t>
+            </w:r>
+          </w:p>
+        </w:tc>
+        <w:tc>
+          <w:tcPr>
+            <w:tcW w:w="1203" w:type="dxa"/>
+            <w:tcBorders>
+              <w:top w:val="single" w:sz="4" w:space="0" w:color="000000" w:themeColor="text1"/>
+              <w:left w:val="single" w:sz="4" w:space="0" w:color="000000" w:themeColor="text1"/>
+              <w:bottom w:val="single" w:sz="12" w:space="0" w:color="000000" w:themeColor="text1"/>
+              <w:right w:val="single" w:sz="4" w:space="0" w:color="000000" w:themeColor="text1"/>
+            </w:tcBorders>
+          </w:tcPr>
+          <w:p>
+            <w:pPr>
+              <w:tabs>
+                <w:tab w:val="left" w:pos="900"/>
+                <w:tab w:val="left" w:pos="1350"/>
+                <w:tab w:val="left" w:pos="5040"/>
+              </w:tabs>
+              <w:spacing w:after="0"/>
+              <w:jc w:val="center"/>
+              <w:rPr>
+                <w:rFonts w:ascii="Palatino Linotype" w:hAnsi="Palatino Linotype"/>
+                <w:b/>
+                <w:sz w:val="20"/>
+                <w:szCs w:val="20"/>
+                <w:u w:val="single"/>
+              </w:rPr>
+            </w:pPr>
+            <w:r>
+              <w:rPr>
+                <w:rFonts w:ascii="Palatino Linotype" w:hAnsi="Palatino Linotype"/>
+                <w:b/>
+                <w:sz w:val="20"/>
+                <w:szCs w:val="20"/>
+              </w:rPr>
+              <w:t>Race:</w:t>
+            </w:r>
+          </w:p>
+        </w:tc>
+        <w:tc>
+          <w:tcPr>
+            <w:tcW w:w="1203" w:type="dxa"/>
+            <w:tcBorders>
+              <w:top w:val="single" w:sz="4" w:space="0" w:color="000000" w:themeColor="text1"/>
+              <w:left w:val="single" w:sz="4" w:space="0" w:color="000000" w:themeColor="text1"/>
+              <w:bottom w:val="single" w:sz="12" w:space="0" w:color="000000" w:themeColor="text1"/>
+              <w:right w:val="single" w:sz="12" w:space="0" w:color="000000" w:themeColor="text1"/>
+            </w:tcBorders>
+          </w:tcPr>
+          <w:p>
+            <w:pPr>
+              <w:tabs>
+                <w:tab w:val="left" w:pos="900"/>
+                <w:tab w:val="left" w:pos="1350"/>
+                <w:tab w:val="left" w:pos="5040"/>
+              </w:tabs>
+              <w:spacing w:after="0"/>
+              <w:jc w:val="center"/>
+              <w:rPr>
+                <w:rFonts w:ascii="Palatino Linotype" w:hAnsi="Palatino Linotype"/>
+                <w:b/>
+                <w:sz w:val="20"/>
+                <w:szCs w:val="20"/>
+                <w:u w:val="single"/>
+              </w:rPr>
+            </w:pPr>
+          </w:p>
+        </w:tc>
+      </w:tr>
+    </w:tbl>
+    <w:p>
+      <w:pPr>
+        <w:spacing w:after="0"/>
+        <w:rPr>
+          <w:rFonts w:ascii="Palatino Linotype" w:hAnsi="Palatino Linotype"/>
+          <w:sz w:val="20"/>
+          <w:szCs w:val="20"/>
+        </w:rPr>
+      </w:pPr>
+    </w:p>
+    <w:p>
+      <w:pPr>
+        <w:spacing w:after="0" w:line="240" w:lineRule="auto"/>
+        <w:rPr>
+          <w:rFonts w:ascii="Palatino Linotype" w:hAnsi="Palatino Linotype"/>
+          <w:sz w:val="20"/>
+          <w:szCs w:val="20"/>
+        </w:rPr>
+      </w:pPr>
+      <w:r>
+        <w:rPr>
+          <w:rFonts w:ascii="Palatino Linotype" w:hAnsi="Palatino Linotype"/>
+          <w:sz w:val="20"/>
+          <w:szCs w:val="20"/>
+        </w:rPr>
+        <w:t xml:space="preserve">The undersigned states the </w:t>
+      </w:r>
+      <w:r>
+        <w:rPr>
+          <w:rFonts w:ascii="Palatino Linotype" w:hAnsi="Palatino Linotype"/>
+          <w:sz w:val="20"/>
+          <w:szCs w:val="20"/>
+        </w:rPr>
+        <w:t xml:space="preserve">{{ </w:t>
+      </w:r>
+      <w:proofErr w:type="spellStart"/>
+      <w:r>
+        <w:rPr>
+          <w:rFonts w:ascii="Palatino Linotype" w:hAnsi="Palatino Linotype"/>
+          <w:sz w:val="20"/>
+          <w:szCs w:val="20"/>
+        </w:rPr>
+        <w:t>defendant.first_name</w:t>
+      </w:r>
+      <w:proofErr w:type="spellEnd"/>
+      <w:r>
+        <w:rPr>
+          <w:rFonts w:ascii="Palatino Linotype" w:hAnsi="Palatino Linotype"/>
+          <w:sz w:val="20"/>
+          <w:szCs w:val="20"/>
+        </w:rPr>
+        <w:t xml:space="preserve"> }} {{ </w:t>
+      </w:r>
+      <w:proofErr w:type="spellStart"/>
+      <w:r>
+        <w:rPr>
+          <w:rFonts w:ascii="Palatino Linotype" w:hAnsi="Palatino Linotype"/>
+          <w:sz w:val="20"/>
+          <w:szCs w:val="20"/>
+        </w:rPr>
+        <w:t>defendant.last_name</w:t>
+      </w:r>
+      <w:proofErr w:type="spellEnd"/>
+      <w:r>
+        <w:rPr>
+          <w:rFonts w:ascii="Palatino Linotype" w:hAnsi="Palatino Linotype"/>
+          <w:sz w:val="20"/>
+          <w:szCs w:val="20"/>
+        </w:rPr>
+        <w:t xml:space="preserve"> }}</w:t>
+      </w:r>
+      <w:r>
+        <w:rPr>
+          <w:rFonts w:ascii="Palatino Linotype" w:hAnsi="Palatino Linotype"/>
+          <w:sz w:val="20"/>
+          <w:szCs w:val="20"/>
+        </w:rPr>
+        <w:t xml:space="preserve"> has violated the orders of the Court and/or the conditions of community control as set forth in the Court’s Judgment Entry dated </w:t>
+      </w:r>
+      <w:r>
+        <w:rPr>
+          <w:rFonts w:ascii="Palatino Linotype" w:hAnsi="Palatino Linotype"/>
+          <w:noProof/>
+          <w:sz w:val="20"/>
+          <w:szCs w:val="20"/>
+        </w:rPr>
+        <w:t>7/12/2022 12:00:00 AM</w:t>
+      </w:r>
+      <w:r>
+        <w:rPr>
+          <w:rFonts w:ascii="Palatino Linotype" w:hAnsi="Palatino Linotype"/>
+          <w:sz w:val="20"/>
+          <w:szCs w:val="20"/>
+        </w:rPr>
+        <w:t>.</w:t>
+      </w:r>
+    </w:p>
+    <w:p>
+      <w:pPr>
+        <w:spacing w:after="0" w:line="240" w:lineRule="auto"/>
+        <w:rPr>
+          <w:rFonts w:ascii="Palatino Linotype" w:hAnsi="Palatino Linotype"/>
+          <w:sz w:val="20"/>
+          <w:szCs w:val="20"/>
+        </w:rPr>
+      </w:pPr>
+    </w:p>
+    <w:p>
+      <w:pPr>
+        <w:spacing w:after="0" w:line="240" w:lineRule="auto"/>
+        <w:jc w:val="both"/>
+        <w:rPr>
+          <w:rFonts w:ascii="Palatino Linotype" w:hAnsi="Palatino Linotype"/>
+          <w:sz w:val="20"/>
+          <w:szCs w:val="20"/>
+        </w:rPr>
+      </w:pPr>
+      <w:r>
+        <w:rPr>
+          <w:rFonts w:ascii="Palatino Linotype" w:hAnsi="Palatino Linotype"/>
+          <w:sz w:val="20"/>
+          <w:szCs w:val="20"/>
+        </w:rPr>
+        <w:t xml:space="preserve">The following are the orders of the Court and/or the conditions of community control with which you have failed to comply: </w:t>
+      </w:r>
+      <w:r>
+        <w:rPr>
+          <w:rFonts w:ascii="Palatino Linotype" w:hAnsi="Palatino Linotype"/>
+          <w:noProof/>
+          <w:sz w:val="20"/>
+          <w:szCs w:val="20"/>
+        </w:rPr>
+        <w:t xml:space="preserve">     </w:t>
+      </w:r>
+    </w:p>
+    <w:p>
+      <w:pPr>
+        <w:spacing w:after="0" w:line="240" w:lineRule="auto"/>
+        <w:jc w:val="both"/>
+        <w:rPr>
+          <w:rFonts w:ascii="Palatino Linotype" w:hAnsi="Palatino Linotype"/>
+          <w:sz w:val="20"/>
+          <w:szCs w:val="20"/>
+        </w:rPr>
+      </w:pPr>
+    </w:p>
+    <w:p>
+      <w:pPr>
+        <w:spacing w:after="0" w:line="240" w:lineRule="auto"/>
+        <w:jc w:val="both"/>
+        <w:rPr>
+          <w:rFonts w:ascii="Palatino Linotype" w:hAnsi="Palatino Linotype"/>
+          <w:sz w:val="20"/>
+          <w:szCs w:val="20"/>
+        </w:rPr>
+      </w:pPr>
+      <w:r>
+        <w:rPr>
+          <w:rFonts w:ascii="Palatino Linotype" w:hAnsi="Palatino Linotype"/>
+          <w:sz w:val="20"/>
+          <w:szCs w:val="20"/>
+        </w:rPr>
+        <w:t xml:space="preserve">The evidence against you consists of: </w:t>
+      </w:r>
+      <w:r>
+        <w:rPr>
+          <w:rFonts w:ascii="Palatino Linotype" w:hAnsi="Palatino Linotype"/>
+          <w:noProof/>
+          <w:sz w:val="20"/>
+          <w:szCs w:val="20"/>
+        </w:rPr>
+        <w:t xml:space="preserve">     </w:t>
+      </w:r>
+    </w:p>
+    <w:p>
+      <w:pPr>
+        <w:spacing w:after="0" w:line="240" w:lineRule="auto"/>
+        <w:jc w:val="both"/>
+        <w:rPr>
+          <w:rFonts w:ascii="Palatino Linotype" w:hAnsi="Palatino Linotype"/>
+          <w:sz w:val="20"/>
+          <w:szCs w:val="20"/>
+        </w:rPr>
+      </w:pPr>
+    </w:p>
+    <w:p>
+      <w:pPr>
+        <w:spacing w:after="0" w:line="240" w:lineRule="auto"/>
+        <w:jc w:val="both"/>
+        <w:rPr>
+          <w:rFonts w:ascii="Palatino Linotype" w:hAnsi="Palatino Linotype"/>
+          <w:sz w:val="20"/>
+          <w:szCs w:val="20"/>
+        </w:rPr>
+      </w:pPr>
+      <w:r>
+        <w:rPr>
+          <w:rFonts w:ascii="Palatino Linotype" w:hAnsi="Palatino Linotype"/>
+          <w:sz w:val="20"/>
+          <w:szCs w:val="20"/>
+        </w:rPr>
+        <w:t xml:space="preserve">You have the right to a preliminary hearing and final hearing.  The purpose of the preliminary hearing is to determine if there is probable cause to believe a violation of your community control has occurred.  The purpose of the final hearing is to determine </w:t>
+      </w:r>
+      <w:r>
+        <w:rPr>
+          <w:rFonts w:ascii="Palatino Linotype" w:hAnsi="Palatino Linotype"/>
+          <w:sz w:val="20"/>
+          <w:szCs w:val="20"/>
+        </w:rPr>
+        <w:t>whether</w:t>
+      </w:r>
+      <w:r>
+        <w:rPr>
+          <w:rFonts w:ascii="Palatino Linotype" w:hAnsi="Palatino Linotype"/>
+          <w:sz w:val="20"/>
+          <w:szCs w:val="20"/>
+        </w:rPr>
+        <w:t xml:space="preserve"> you have violated the terms of your community control and whether your community control should be revoked.  You have the right to be represented by an attorney.  You have the right to be heard in person, to present witnesses and documentary evidence, and the right to confront and cross-examine witnesses.</w:t>
+      </w:r>
+    </w:p>
+    <w:p>
+      <w:pPr>
+        <w:spacing w:after="0" w:line="240" w:lineRule="auto"/>
+        <w:jc w:val="both"/>
+        <w:rPr>
+          <w:rFonts w:ascii="Palatino Linotype" w:hAnsi="Palatino Linotype"/>
+          <w:sz w:val="20"/>
+          <w:szCs w:val="20"/>
+        </w:rPr>
+      </w:pPr>
+    </w:p>
+    <w:p>
+      <w:pPr>
+        <w:pStyle w:val="level1"/>
+        <w:tabs>
+          <w:tab w:val="clear" w:pos="360"/>
+        </w:tabs>
+        <w:ind w:left="0" w:hanging="656"/>
+        <w:jc w:val="both"/>
+        <w:rPr>
+          <w:rFonts w:ascii="Palatino Linotype" w:hAnsi="Palatino Linotype"/>
+          <w:sz w:val="20"/>
+          <w:szCs w:val="20"/>
+        </w:rPr>
+      </w:pPr>
+      <w:r>
+        <w:rPr>
+          <w:rFonts w:ascii="Palatino Linotype" w:hAnsi="Palatino Linotype"/>
+          <w:sz w:val="20"/>
+          <w:szCs w:val="20"/>
+        </w:rPr>
+        <w:tab/>
+        <w:t>The defendant has absconded or otherwise left the jurisdiction of the Court without permission. The undersigned requests the Clerk of Court issue an Arrest Warrant and send a copy of the Notice of Violation to the Delaware County Sheriff’s Office.</w:t>
+      </w:r>
+    </w:p>
+    <w:p>
+      <w:pPr>
+        <w:pStyle w:val="level1"/>
+        <w:tabs>
+          <w:tab w:val="clear" w:pos="360"/>
+        </w:tabs>
+        <w:ind w:left="0" w:hanging="630"/>
+        <w:jc w:val="both"/>
+        <w:rPr>
+          <w:rFonts w:ascii="Palatino Linotype" w:hAnsi="Palatino Linotype"/>
+          <w:sz w:val="20"/>
+          <w:szCs w:val="20"/>
+        </w:rPr>
+      </w:pPr>
+      <w:r>
+        <w:rPr>
+          <w:rFonts w:ascii="Palatino Linotype" w:hAnsi="Palatino Linotype"/>
+          <w:sz w:val="20"/>
+          <w:szCs w:val="20"/>
+        </w:rPr>
+        <w:tab/>
+      </w:r>
+    </w:p>
+    <w:p>
+      <w:pPr>
+        <w:pStyle w:val="level1"/>
+        <w:tabs>
+          <w:tab w:val="clear" w:pos="360"/>
+        </w:tabs>
+        <w:ind w:left="630" w:hanging="630"/>
+        <w:jc w:val="both"/>
+        <w:rPr>
+          <w:rFonts w:ascii="Palatino Linotype" w:hAnsi="Palatino Linotype"/>
+          <w:sz w:val="20"/>
+          <w:szCs w:val="20"/>
+        </w:rPr>
+      </w:pPr>
+      <w:r>
+        <w:rPr>
+          <w:rFonts w:ascii="Palatino Linotype" w:hAnsi="Palatino Linotype"/>
+          <w:sz w:val="20"/>
+          <w:szCs w:val="20"/>
+        </w:rPr>
+        <w:t xml:space="preserve">The undersigned has served upon the defendant a copy of the Notice of Violation and a copy of the Notice of Preliminary Violation Hearing set for </w:t>
+      </w:r>
+      <w:r>
+        <w:rPr>
+          <w:rFonts w:ascii="Palatino Linotype" w:hAnsi="Palatino Linotype"/>
+          <w:noProof/>
+          <w:sz w:val="20"/>
+          <w:szCs w:val="20"/>
+        </w:rPr>
+        <w:t xml:space="preserve">     </w:t>
+      </w:r>
+      <w:r>
+        <w:rPr>
+          <w:rFonts w:ascii="Palatino Linotype" w:hAnsi="Palatino Linotype"/>
+          <w:sz w:val="20"/>
+          <w:szCs w:val="20"/>
+        </w:rPr>
+        <w:t>, 20</w:t>
+      </w:r>
+      <w:r>
+        <w:rPr>
+          <w:rFonts w:ascii="Palatino Linotype" w:hAnsi="Palatino Linotype"/>
+          <w:noProof/>
+          <w:sz w:val="20"/>
+          <w:szCs w:val="20"/>
+        </w:rPr>
+        <w:t xml:space="preserve">     </w:t>
+      </w:r>
+      <w:r>
+        <w:rPr>
+          <w:rFonts w:ascii="Palatino Linotype" w:hAnsi="Palatino Linotype"/>
+          <w:sz w:val="20"/>
+          <w:szCs w:val="20"/>
+        </w:rPr>
+        <w:t xml:space="preserve"> at </w:t>
+      </w:r>
+      <w:r>
+        <w:rPr>
+          <w:rFonts w:ascii="Palatino Linotype" w:hAnsi="Palatino Linotype"/>
+          <w:noProof/>
+          <w:sz w:val="20"/>
+          <w:szCs w:val="20"/>
+        </w:rPr>
+        <w:t xml:space="preserve">     </w:t>
+      </w:r>
+      <w:r>
+        <w:rPr>
+          <w:rFonts w:ascii="Palatino Linotype" w:hAnsi="Palatino Linotype"/>
+          <w:sz w:val="20"/>
+          <w:szCs w:val="20"/>
+        </w:rPr>
+        <w:t xml:space="preserve">.m.    </w:t>
+      </w:r>
+    </w:p>
+    <w:p>
+      <w:pPr>
+        <w:pStyle w:val="level1"/>
+        <w:tabs>
+          <w:tab w:val="clear" w:pos="360"/>
+        </w:tabs>
+        <w:ind w:left="0" w:firstLine="26"/>
+        <w:jc w:val="both"/>
+        <w:rPr>
+          <w:rFonts w:ascii="Palatino Linotype" w:hAnsi="Palatino Linotype"/>
+          <w:sz w:val="20"/>
+          <w:szCs w:val="20"/>
+        </w:rPr>
+      </w:pPr>
+    </w:p>
+    <w:p>
+      <w:pPr>
+        <w:pStyle w:val="level1"/>
+        <w:tabs>
+          <w:tab w:val="clear" w:pos="360"/>
+        </w:tabs>
+        <w:ind w:left="0" w:firstLine="26"/>
+        <w:jc w:val="both"/>
+        <w:rPr>
+          <w:rFonts w:ascii="Palatino Linotype" w:hAnsi="Palatino Linotype"/>
+          <w:sz w:val="20"/>
+          <w:szCs w:val="20"/>
+        </w:rPr>
+      </w:pPr>
+      <w:proofErr w:type="gramStart"/>
+      <w:r>
+        <w:rPr>
+          <w:rFonts w:ascii="Palatino Linotype" w:hAnsi="Palatino Linotype"/>
+          <w:sz w:val="20"/>
+          <w:szCs w:val="20"/>
+        </w:rPr>
+        <w:t>Slated;</w:t>
+      </w:r>
+      <w:proofErr w:type="gramEnd"/>
+      <w:r>
+        <w:rPr>
+          <w:rFonts w:ascii="Palatino Linotype" w:hAnsi="Palatino Linotype"/>
+          <w:sz w:val="20"/>
+          <w:szCs w:val="20"/>
+        </w:rPr>
+        <w:t xml:space="preserve"> Date:</w:t>
+      </w:r>
+    </w:p>
+    <w:p>
+      <w:pPr>
+        <w:pStyle w:val="level1"/>
+        <w:tabs>
+          <w:tab w:val="clear" w:pos="360"/>
+        </w:tabs>
+        <w:ind w:left="0" w:firstLine="26"/>
+        <w:jc w:val="both"/>
+        <w:rPr>
+          <w:rFonts w:ascii="Palatino Linotype" w:hAnsi="Palatino Linotype"/>
+          <w:sz w:val="20"/>
+          <w:szCs w:val="20"/>
+        </w:rPr>
+      </w:pPr>
+    </w:p>
+    <w:p>
+      <w:pPr>
+        <w:numPr>
+          <w:ilvl w:val="12"/>
+          <w:numId w:val="0"/>
+        </w:numPr>
+        <w:autoSpaceDE w:val="0"/>
+        <w:autoSpaceDN w:val="0"/>
+        <w:adjustRightInd w:val="0"/>
+        <w:spacing w:after="0" w:line="240" w:lineRule="auto"/>
+        <w:rPr>
+          <w:rFonts w:ascii="Palatino Linotype" w:hAnsi="Palatino Linotype"/>
+          <w:sz w:val="20"/>
+          <w:szCs w:val="20"/>
+        </w:rPr>
+      </w:pPr>
+      <w:r>
+        <w:rPr>
+          <w:rFonts w:ascii="Palatino Linotype" w:hAnsi="Palatino Linotype"/>
+          <w:sz w:val="20"/>
+          <w:szCs w:val="20"/>
+        </w:rPr>
+        <w:t>The defendant acknowledges receipt of the Community Control Violation Notice</w:t>
+      </w:r>
+      <w:r>
+        <w:rPr>
+          <w:rFonts w:ascii="Palatino Linotype" w:hAnsi="Palatino Linotype"/>
+          <w:sz w:val="20"/>
+          <w:szCs w:val="20"/>
+        </w:rPr>
+        <w:t>.</w:t>
+      </w:r>
+    </w:p>
+    <w:p>
+      <w:pPr>
+        <w:numPr>
+          <w:ilvl w:val="12"/>
+          <w:numId w:val="0"/>
+        </w:numPr>
+        <w:autoSpaceDE w:val="0"/>
+        <w:autoSpaceDN w:val="0"/>
+        <w:adjustRightInd w:val="0"/>
+        <w:spacing w:after="0" w:line="240" w:lineRule="auto"/>
+        <w:rPr>
+          <w:rFonts w:ascii="Palatino Linotype" w:eastAsia="Calibri" w:hAnsi="Palatino Linotype"/>
+          <w:sz w:val="20"/>
+          <w:szCs w:val="20"/>
+        </w:rPr>
+      </w:pPr>
     </w:p>
     <w:p>
       <w:pPr>
@@ -1127,29 +2358,25 @@
     </w:tbl>
     <w:p>
       <w:pPr>
-        <w:numPr>
-          <w:ilvl w:val="12"/>
-          <w:numId w:val="0"/>
-        </w:numPr>
-        <w:autoSpaceDE w:val="0"/>
-        <w:autoSpaceDN w:val="0"/>
-        <w:adjustRightInd w:val="0"/>
-        <w:spacing w:after="0" w:line="240" w:lineRule="auto"/>
+        <w:pStyle w:val="level1"/>
+        <w:tabs>
+          <w:tab w:val="clear" w:pos="360"/>
+        </w:tabs>
+        <w:ind w:left="0" w:firstLine="0"/>
+        <w:jc w:val="both"/>
         <w:rPr>
           <w:rFonts w:ascii="Palatino Linotype" w:eastAsia="Calibri" w:hAnsi="Palatino Linotype"/>
           <w:sz w:val="20"/>
           <w:szCs w:val="20"/>
-          <w:lang w:bidi="ar-SA"/>
         </w:rPr>
       </w:pPr>
     </w:p>
     <w:sectPr>
-      <w:headerReference w:type="first" r:id="rId8"/>
+      <w:headerReference w:type="default" r:id="rId8"/>
       <w:pgSz w:w="12240" w:h="15840"/>
       <w:pgMar w:top="720" w:right="1080" w:bottom="720" w:left="1080" w:header="720" w:footer="720" w:gutter="0"/>
       <w:pgNumType w:start="1"/>
       <w:cols w:space="720"/>
-      <w:titlePg/>
       <w:docGrid w:linePitch="299"/>
     </w:sectPr>
   </w:body>
@@ -2755,6 +3982,39 @@
       <w:lang w:bidi="en-US"/>
     </w:rPr>
   </w:style>
+  <w:style w:type="paragraph" w:customStyle="1" w:styleId="level1">
+    <w:name w:val="_level1"/>
+    <w:uiPriority w:val="99"/>
+    <w:rsid w:val="0050041B"/>
+    <w:pPr>
+      <w:tabs>
+        <w:tab w:val="left" w:pos="360"/>
+        <w:tab w:val="left" w:pos="720"/>
+        <w:tab w:val="left" w:pos="1440"/>
+        <w:tab w:val="left" w:pos="2160"/>
+        <w:tab w:val="left" w:pos="2880"/>
+        <w:tab w:val="left" w:pos="3600"/>
+        <w:tab w:val="left" w:pos="4320"/>
+        <w:tab w:val="left" w:pos="5040"/>
+        <w:tab w:val="left" w:pos="5760"/>
+        <w:tab w:val="left" w:pos="6480"/>
+        <w:tab w:val="left" w:pos="7200"/>
+        <w:tab w:val="left" w:pos="7920"/>
+        <w:tab w:val="left" w:pos="8640"/>
+        <w:tab w:val="left" w:pos="9360"/>
+        <w:tab w:val="right" w:pos="10080"/>
+      </w:tabs>
+      <w:autoSpaceDE w:val="0"/>
+      <w:autoSpaceDN w:val="0"/>
+      <w:adjustRightInd w:val="0"/>
+      <w:ind w:left="360" w:hanging="360"/>
+    </w:pPr>
+    <w:rPr>
+      <w:rFonts w:ascii="Times New Roman" w:eastAsiaTheme="minorHAnsi" w:hAnsi="Times New Roman"/>
+      <w:sz w:val="24"/>
+      <w:szCs w:val="24"/>
+    </w:rPr>
+  </w:style>
 </w:styles>
 </file>
 

</xml_diff>

<commit_message>
Issue with name of DIalog due to dialog name shortening.
</commit_message>
<xml_diff>
--- a/resources/Templates/Notice_CC_Violation_Template.docx
+++ b/resources/Templates/Notice_CC_Violation_Template.docx
@@ -366,51 +366,7 @@
           <w:szCs w:val="20"/>
         </w:rPr>
         <w:tab/>
-        <w:t xml:space="preserve">Case No.  </w:t>
-      </w:r>
-      <w:proofErr w:type="gramStart"/>
-      <w:r>
-        <w:rPr>
-          <w:rFonts w:ascii="Palatino Linotype" w:hAnsi="Palatino Linotype"/>
-          <w:b/>
-          <w:bCs/>
-          <w:sz w:val="20"/>
-          <w:szCs w:val="20"/>
-        </w:rPr>
-        <w:t xml:space="preserve">{{ </w:t>
-      </w:r>
-      <w:proofErr w:type="spellStart"/>
-      <w:r>
-        <w:rPr>
-          <w:rFonts w:ascii="Palatino Linotype" w:hAnsi="Palatino Linotype"/>
-          <w:b/>
-          <w:bCs/>
-          <w:sz w:val="20"/>
-          <w:szCs w:val="20"/>
-        </w:rPr>
-        <w:t>case</w:t>
-      </w:r>
-      <w:proofErr w:type="gramEnd"/>
-      <w:r>
-        <w:rPr>
-          <w:rFonts w:ascii="Palatino Linotype" w:hAnsi="Palatino Linotype"/>
-          <w:b/>
-          <w:bCs/>
-          <w:sz w:val="20"/>
-          <w:szCs w:val="20"/>
-        </w:rPr>
-        <w:t>_number</w:t>
-      </w:r>
-      <w:proofErr w:type="spellEnd"/>
-      <w:r>
-        <w:rPr>
-          <w:rFonts w:ascii="Palatino Linotype" w:hAnsi="Palatino Linotype"/>
-          <w:b/>
-          <w:bCs/>
-          <w:sz w:val="20"/>
-          <w:szCs w:val="20"/>
-        </w:rPr>
-        <w:t xml:space="preserve"> }}</w:t>
+        <w:t>Case No.  {{ case_number }}</w:t>
       </w:r>
       <w:r>
         <w:rPr>
@@ -458,7 +414,6 @@
           <w:szCs w:val="20"/>
         </w:rPr>
       </w:pPr>
-      <w:proofErr w:type="gramStart"/>
       <w:r>
         <w:rPr>
           <w:rFonts w:ascii="Palatino Linotype" w:hAnsi="Palatino Linotype"/>
@@ -467,62 +422,7 @@
           <w:sz w:val="20"/>
           <w:szCs w:val="20"/>
         </w:rPr>
-        <w:t xml:space="preserve">{{ </w:t>
-      </w:r>
-      <w:proofErr w:type="spellStart"/>
-      <w:r>
-        <w:rPr>
-          <w:rFonts w:ascii="Palatino Linotype" w:hAnsi="Palatino Linotype"/>
-          <w:b/>
-          <w:bCs/>
-          <w:sz w:val="20"/>
-          <w:szCs w:val="20"/>
-        </w:rPr>
-        <w:t>defendant</w:t>
-      </w:r>
-      <w:proofErr w:type="gramEnd"/>
-      <w:r>
-        <w:rPr>
-          <w:rFonts w:ascii="Palatino Linotype" w:hAnsi="Palatino Linotype"/>
-          <w:b/>
-          <w:bCs/>
-          <w:sz w:val="20"/>
-          <w:szCs w:val="20"/>
-        </w:rPr>
-        <w:t>.first_name</w:t>
-      </w:r>
-      <w:proofErr w:type="spellEnd"/>
-      <w:r>
-        <w:rPr>
-          <w:rFonts w:ascii="Palatino Linotype" w:hAnsi="Palatino Linotype"/>
-          <w:b/>
-          <w:bCs/>
-          <w:sz w:val="20"/>
-          <w:szCs w:val="20"/>
-        </w:rPr>
-        <w:t xml:space="preserve"> }} {{ </w:t>
-      </w:r>
-      <w:proofErr w:type="spellStart"/>
-      <w:r>
-        <w:rPr>
-          <w:rFonts w:ascii="Palatino Linotype" w:hAnsi="Palatino Linotype"/>
-          <w:b/>
-          <w:bCs/>
-          <w:sz w:val="20"/>
-          <w:szCs w:val="20"/>
-        </w:rPr>
-        <w:t>defendant.last_name</w:t>
-      </w:r>
-      <w:proofErr w:type="spellEnd"/>
-      <w:r>
-        <w:rPr>
-          <w:rFonts w:ascii="Palatino Linotype" w:hAnsi="Palatino Linotype"/>
-          <w:b/>
-          <w:bCs/>
-          <w:sz w:val="20"/>
-          <w:szCs w:val="20"/>
-        </w:rPr>
-        <w:t xml:space="preserve"> }},</w:t>
+        <w:t>{{ defendant.first_name }} {{ defendant.last_name }},</w:t>
       </w:r>
       <w:r>
         <w:rPr>
@@ -1520,43 +1420,7 @@
           <w:sz w:val="20"/>
           <w:szCs w:val="20"/>
         </w:rPr>
-        <w:t xml:space="preserve">{{ </w:t>
-      </w:r>
-      <w:proofErr w:type="spellStart"/>
-      <w:r>
-        <w:rPr>
-          <w:rFonts w:ascii="Palatino Linotype" w:hAnsi="Palatino Linotype"/>
-          <w:sz w:val="20"/>
-          <w:szCs w:val="20"/>
-        </w:rPr>
-        <w:t>defendant.first_name</w:t>
-      </w:r>
-      <w:proofErr w:type="spellEnd"/>
-      <w:r>
-        <w:rPr>
-          <w:rFonts w:ascii="Palatino Linotype" w:hAnsi="Palatino Linotype"/>
-          <w:sz w:val="20"/>
-          <w:szCs w:val="20"/>
-        </w:rPr>
-        <w:t xml:space="preserve"> }} {{ </w:t>
-      </w:r>
-      <w:proofErr w:type="spellStart"/>
-      <w:r>
-        <w:rPr>
-          <w:rFonts w:ascii="Palatino Linotype" w:hAnsi="Palatino Linotype"/>
-          <w:sz w:val="20"/>
-          <w:szCs w:val="20"/>
-        </w:rPr>
-        <w:t>defendant.last_name</w:t>
-      </w:r>
-      <w:proofErr w:type="spellEnd"/>
-      <w:r>
-        <w:rPr>
-          <w:rFonts w:ascii="Palatino Linotype" w:hAnsi="Palatino Linotype"/>
-          <w:sz w:val="20"/>
-          <w:szCs w:val="20"/>
-        </w:rPr>
-        <w:t xml:space="preserve"> }}</w:t>
+        <w:t>{{ defendant.first_name }} {{ defendant.last_name }}</w:t>
       </w:r>
       <w:r>
         <w:rPr>
@@ -1688,23 +1552,7 @@
           <w:sz w:val="20"/>
           <w:szCs w:val="20"/>
         </w:rPr>
-        <w:t xml:space="preserve">You have the right to a preliminary hearing and final hearing.  The purpose of the preliminary hearing is to determine if there is probable cause to believe a violation of your community control has occurred.  The purpose of the final hearing is to determine </w:t>
-      </w:r>
-      <w:r>
-        <w:rPr>
-          <w:rFonts w:ascii="Palatino Linotype" w:hAnsi="Palatino Linotype"/>
-          <w:sz w:val="20"/>
-          <w:szCs w:val="20"/>
-        </w:rPr>
-        <w:t>whether</w:t>
-      </w:r>
-      <w:r>
-        <w:rPr>
-          <w:rFonts w:ascii="Palatino Linotype" w:hAnsi="Palatino Linotype"/>
-          <w:sz w:val="20"/>
-          <w:szCs w:val="20"/>
-        </w:rPr>
-        <w:t xml:space="preserve"> you have violated the terms of your community control and whether your community control should be revoked.  You have the right to be represented by an attorney.  You have the right to be heard in person, to present witnesses and documentary evidence, and the right to confront and cross-examine witnesses.</w:t>
+        <w:t>You have the right to a preliminary hearing and final hearing.  The purpose of the preliminary hearing is to determine if there is probable cause to believe a violation of your community control has occurred.  The purpose of the final hearing is to determine whether you have violated the terms of your community control and whether your community control should be revoked.  You have the right to be represented by an attorney.  You have the right to be heard in person, to present witnesses and documentary evidence, and the right to confront and cross-examine witnesses.</w:t>
       </w:r>
     </w:p>
     <w:p>
@@ -1717,6 +1565,14 @@
           <w:szCs w:val="20"/>
         </w:rPr>
       </w:pPr>
+      <w:r>
+        <w:rPr>
+          <w:rFonts w:ascii="Palatino Linotype" w:hAnsi="Palatino Linotype"/>
+          <w:sz w:val="20"/>
+          <w:szCs w:val="20"/>
+        </w:rPr>
+        <w:t>{% if defendant_absconded is true %}</w:t>
+      </w:r>
     </w:p>
     <w:p>
       <w:pPr>
@@ -1741,6 +1597,14 @@
         <w:tab/>
         <w:t>The defendant has absconded or otherwise left the jurisdiction of the Court without permission. The undersigned requests the Clerk of Court issue an Arrest Warrant and send a copy of the Notice of Violation to the Delaware County Sheriff’s Office.</w:t>
       </w:r>
+      <w:r>
+        <w:rPr>
+          <w:rFonts w:ascii="Palatino Linotype" w:hAnsi="Palatino Linotype"/>
+          <w:sz w:val="20"/>
+          <w:szCs w:val="20"/>
+        </w:rPr>
+        <w:t>{% endif %}</w:t>
+      </w:r>
     </w:p>
     <w:p>
       <w:pPr>
@@ -1764,6 +1628,14 @@
         </w:rPr>
         <w:tab/>
       </w:r>
+      <w:r>
+        <w:rPr>
+          <w:rFonts w:ascii="Palatino Linotype" w:hAnsi="Palatino Linotype"/>
+          <w:sz w:val="20"/>
+          <w:szCs w:val="20"/>
+        </w:rPr>
+        <w:t>{% if defendant_served is true %}</w:t>
+      </w:r>
     </w:p>
     <w:p>
       <w:pPr>
@@ -1836,7 +1708,23 @@
           <w:sz w:val="20"/>
           <w:szCs w:val="20"/>
         </w:rPr>
-        <w:t xml:space="preserve">.m.    </w:t>
+        <w:t>.m.</w:t>
+      </w:r>
+      <w:r>
+        <w:rPr>
+          <w:rFonts w:ascii="Palatino Linotype" w:hAnsi="Palatino Linotype"/>
+          <w:sz w:val="20"/>
+          <w:szCs w:val="20"/>
+        </w:rPr>
+        <w:t>{% endif %}{% if defendant_arrested is true %}</w:t>
+      </w:r>
+      <w:r>
+        <w:rPr>
+          <w:rFonts w:ascii="Palatino Linotype" w:hAnsi="Palatino Linotype"/>
+          <w:sz w:val="20"/>
+          <w:szCs w:val="20"/>
+        </w:rPr>
+        <w:t xml:space="preserve">    </w:t>
       </w:r>
     </w:p>
     <w:p>
@@ -1868,23 +1756,21 @@
           <w:szCs w:val="20"/>
         </w:rPr>
       </w:pPr>
-      <w:proofErr w:type="gramStart"/>
-      <w:r>
-        <w:rPr>
-          <w:rFonts w:ascii="Palatino Linotype" w:hAnsi="Palatino Linotype"/>
-          <w:sz w:val="20"/>
-          <w:szCs w:val="20"/>
-        </w:rPr>
-        <w:t>Slated;</w:t>
-      </w:r>
-      <w:proofErr w:type="gramEnd"/>
-      <w:r>
-        <w:rPr>
-          <w:rFonts w:ascii="Palatino Linotype" w:hAnsi="Palatino Linotype"/>
-          <w:sz w:val="20"/>
-          <w:szCs w:val="20"/>
-        </w:rPr>
-        <w:t xml:space="preserve"> Date:</w:t>
+      <w:r>
+        <w:rPr>
+          <w:rFonts w:ascii="Palatino Linotype" w:hAnsi="Palatino Linotype"/>
+          <w:sz w:val="20"/>
+          <w:szCs w:val="20"/>
+        </w:rPr>
+        <w:t>Slated; Date:</w:t>
+      </w:r>
+      <w:r>
+        <w:rPr>
+          <w:rFonts w:ascii="Palatino Linotype" w:hAnsi="Palatino Linotype"/>
+          <w:sz w:val="20"/>
+          <w:szCs w:val="20"/>
+        </w:rPr>
+        <w:t xml:space="preserve"> {{ slated_date }}.{% endif %}</w:t>
       </w:r>
     </w:p>
     <w:p>
@@ -2078,7 +1964,6 @@
                 <w:lang w:bidi="ar-SA"/>
               </w:rPr>
             </w:pPr>
-            <w:proofErr w:type="gramStart"/>
             <w:r>
               <w:rPr>
                 <w:rFonts w:ascii="Palatino Linotype" w:eastAsia="Calibri" w:hAnsi="Palatino Linotype"/>
@@ -2088,9 +1973,8 @@
                 <w:szCs w:val="20"/>
                 <w:lang w:bidi="ar-SA"/>
               </w:rPr>
-              <w:t xml:space="preserve">{{ </w:t>
+              <w:t>{{ defendant.first_name }} {{ defendant.last_name }}</w:t>
             </w:r>
-            <w:proofErr w:type="spellStart"/>
             <w:r>
               <w:rPr>
                 <w:rFonts w:ascii="Palatino Linotype" w:eastAsia="Calibri" w:hAnsi="Palatino Linotype"/>
@@ -2100,9 +1984,8 @@
                 <w:szCs w:val="20"/>
                 <w:lang w:bidi="ar-SA"/>
               </w:rPr>
-              <w:t>defendant</w:t>
+              <w:t xml:space="preserve">, Signed on </w:t>
             </w:r>
-            <w:proofErr w:type="gramEnd"/>
             <w:r>
               <w:rPr>
                 <w:rFonts w:ascii="Palatino Linotype" w:eastAsia="Calibri" w:hAnsi="Palatino Linotype"/>
@@ -2112,89 +1995,7 @@
                 <w:szCs w:val="20"/>
                 <w:lang w:bidi="ar-SA"/>
               </w:rPr>
-              <w:t>.first_name</w:t>
-            </w:r>
-            <w:proofErr w:type="spellEnd"/>
-            <w:r>
-              <w:rPr>
-                <w:rFonts w:ascii="Palatino Linotype" w:eastAsia="Calibri" w:hAnsi="Palatino Linotype"/>
-                <w:b/>
-                <w:bCs/>
-                <w:sz w:val="20"/>
-                <w:szCs w:val="20"/>
-                <w:lang w:bidi="ar-SA"/>
-              </w:rPr>
-              <w:t xml:space="preserve"> }} {{ </w:t>
-            </w:r>
-            <w:proofErr w:type="spellStart"/>
-            <w:r>
-              <w:rPr>
-                <w:rFonts w:ascii="Palatino Linotype" w:eastAsia="Calibri" w:hAnsi="Palatino Linotype"/>
-                <w:b/>
-                <w:bCs/>
-                <w:sz w:val="20"/>
-                <w:szCs w:val="20"/>
-                <w:lang w:bidi="ar-SA"/>
-              </w:rPr>
-              <w:t>defendant.last_name</w:t>
-            </w:r>
-            <w:proofErr w:type="spellEnd"/>
-            <w:r>
-              <w:rPr>
-                <w:rFonts w:ascii="Palatino Linotype" w:eastAsia="Calibri" w:hAnsi="Palatino Linotype"/>
-                <w:b/>
-                <w:bCs/>
-                <w:sz w:val="20"/>
-                <w:szCs w:val="20"/>
-                <w:lang w:bidi="ar-SA"/>
-              </w:rPr>
-              <w:t xml:space="preserve"> }}</w:t>
-            </w:r>
-            <w:r>
-              <w:rPr>
-                <w:rFonts w:ascii="Palatino Linotype" w:eastAsia="Calibri" w:hAnsi="Palatino Linotype"/>
-                <w:b/>
-                <w:bCs/>
-                <w:sz w:val="20"/>
-                <w:szCs w:val="20"/>
-                <w:lang w:bidi="ar-SA"/>
-              </w:rPr>
-              <w:t xml:space="preserve">, Signed on </w:t>
-            </w:r>
-            <w:r>
-              <w:rPr>
-                <w:rFonts w:ascii="Palatino Linotype" w:eastAsia="Calibri" w:hAnsi="Palatino Linotype"/>
-                <w:b/>
-                <w:bCs/>
-                <w:sz w:val="20"/>
-                <w:szCs w:val="20"/>
-                <w:lang w:bidi="ar-SA"/>
-              </w:rPr>
-              <w:t xml:space="preserve">{{ </w:t>
-            </w:r>
-            <w:proofErr w:type="spellStart"/>
-            <w:r>
-              <w:rPr>
-                <w:rFonts w:ascii="Palatino Linotype" w:eastAsia="Calibri" w:hAnsi="Palatino Linotype"/>
-                <w:b/>
-                <w:bCs/>
-                <w:sz w:val="20"/>
-                <w:szCs w:val="20"/>
-                <w:lang w:bidi="ar-SA"/>
-              </w:rPr>
-              <w:t>entry_date</w:t>
-            </w:r>
-            <w:proofErr w:type="spellEnd"/>
-            <w:r>
-              <w:rPr>
-                <w:rFonts w:ascii="Palatino Linotype" w:eastAsia="Calibri" w:hAnsi="Palatino Linotype"/>
-                <w:b/>
-                <w:bCs/>
-                <w:sz w:val="20"/>
-                <w:szCs w:val="20"/>
-                <w:lang w:bidi="ar-SA"/>
-              </w:rPr>
-              <w:t xml:space="preserve"> }}</w:t>
+              <w:t>{{ entry_date }}</w:t>
             </w:r>
           </w:p>
           <w:p>
@@ -2244,7 +2045,6 @@
                 <w:szCs w:val="20"/>
               </w:rPr>
             </w:pPr>
-            <w:proofErr w:type="gramStart"/>
             <w:r>
               <w:rPr>
                 <w:rFonts w:ascii="Palatino Linotype" w:hAnsi="Palatino Linotype"/>
@@ -2253,84 +2053,7 @@
                 <w:sz w:val="20"/>
                 <w:szCs w:val="20"/>
               </w:rPr>
-              <w:t xml:space="preserve">{{ </w:t>
-            </w:r>
-            <w:proofErr w:type="spellStart"/>
-            <w:r>
-              <w:rPr>
-                <w:rFonts w:ascii="Palatino Linotype" w:hAnsi="Palatino Linotype"/>
-                <w:b/>
-                <w:bCs/>
-                <w:sz w:val="20"/>
-                <w:szCs w:val="20"/>
-              </w:rPr>
-              <w:t>judicial</w:t>
-            </w:r>
-            <w:proofErr w:type="gramEnd"/>
-            <w:r>
-              <w:rPr>
-                <w:rFonts w:ascii="Palatino Linotype" w:hAnsi="Palatino Linotype"/>
-                <w:b/>
-                <w:bCs/>
-                <w:sz w:val="20"/>
-                <w:szCs w:val="20"/>
-              </w:rPr>
-              <w:t>_officer.first_name</w:t>
-            </w:r>
-            <w:proofErr w:type="spellEnd"/>
-            <w:r>
-              <w:rPr>
-                <w:rFonts w:ascii="Palatino Linotype" w:hAnsi="Palatino Linotype"/>
-                <w:b/>
-                <w:bCs/>
-                <w:sz w:val="20"/>
-                <w:szCs w:val="20"/>
-              </w:rPr>
-              <w:t xml:space="preserve"> }} {{ </w:t>
-            </w:r>
-            <w:proofErr w:type="spellStart"/>
-            <w:r>
-              <w:rPr>
-                <w:rFonts w:ascii="Palatino Linotype" w:hAnsi="Palatino Linotype"/>
-                <w:b/>
-                <w:bCs/>
-                <w:sz w:val="20"/>
-                <w:szCs w:val="20"/>
-              </w:rPr>
-              <w:t>judicial_officer.last_name</w:t>
-            </w:r>
-            <w:proofErr w:type="spellEnd"/>
-            <w:r>
-              <w:rPr>
-                <w:rFonts w:ascii="Palatino Linotype" w:hAnsi="Palatino Linotype"/>
-                <w:b/>
-                <w:bCs/>
-                <w:sz w:val="20"/>
-                <w:szCs w:val="20"/>
-              </w:rPr>
-              <w:t xml:space="preserve"> }}, {{ </w:t>
-            </w:r>
-            <w:proofErr w:type="spellStart"/>
-            <w:r>
-              <w:rPr>
-                <w:rFonts w:ascii="Palatino Linotype" w:hAnsi="Palatino Linotype"/>
-                <w:b/>
-                <w:bCs/>
-                <w:sz w:val="20"/>
-                <w:szCs w:val="20"/>
-              </w:rPr>
-              <w:t>judicial_officer.officer_type</w:t>
-            </w:r>
-            <w:proofErr w:type="spellEnd"/>
-            <w:r>
-              <w:rPr>
-                <w:rFonts w:ascii="Palatino Linotype" w:hAnsi="Palatino Linotype"/>
-                <w:b/>
-                <w:bCs/>
-                <w:sz w:val="20"/>
-                <w:szCs w:val="20"/>
-              </w:rPr>
-              <w:t xml:space="preserve"> }}</w:t>
+              <w:t>{{ judicial_officer.first_name }} {{ judicial_officer.last_name }}, {{ judicial_officer.officer_type }}</w:t>
             </w:r>
           </w:p>
           <w:p>

</xml_diff>

<commit_message>
Notice of CC Violation opening. Need to update UI to hide boxes.
</commit_message>
<xml_diff>
--- a/resources/Templates/Notice_CC_Violation_Template.docx
+++ b/resources/Templates/Notice_CC_Violation_Template.docx
@@ -366,7 +366,51 @@
           <w:szCs w:val="20"/>
         </w:rPr>
         <w:tab/>
-        <w:t>Case No.  {{ case_number }}</w:t>
+        <w:t xml:space="preserve">Case No.  </w:t>
+      </w:r>
+      <w:proofErr w:type="gramStart"/>
+      <w:r>
+        <w:rPr>
+          <w:rFonts w:ascii="Palatino Linotype" w:hAnsi="Palatino Linotype"/>
+          <w:b/>
+          <w:bCs/>
+          <w:sz w:val="20"/>
+          <w:szCs w:val="20"/>
+        </w:rPr>
+        <w:t xml:space="preserve">{{ </w:t>
+      </w:r>
+      <w:proofErr w:type="spellStart"/>
+      <w:r>
+        <w:rPr>
+          <w:rFonts w:ascii="Palatino Linotype" w:hAnsi="Palatino Linotype"/>
+          <w:b/>
+          <w:bCs/>
+          <w:sz w:val="20"/>
+          <w:szCs w:val="20"/>
+        </w:rPr>
+        <w:t>case</w:t>
+      </w:r>
+      <w:proofErr w:type="gramEnd"/>
+      <w:r>
+        <w:rPr>
+          <w:rFonts w:ascii="Palatino Linotype" w:hAnsi="Palatino Linotype"/>
+          <w:b/>
+          <w:bCs/>
+          <w:sz w:val="20"/>
+          <w:szCs w:val="20"/>
+        </w:rPr>
+        <w:t>_number</w:t>
+      </w:r>
+      <w:proofErr w:type="spellEnd"/>
+      <w:r>
+        <w:rPr>
+          <w:rFonts w:ascii="Palatino Linotype" w:hAnsi="Palatino Linotype"/>
+          <w:b/>
+          <w:bCs/>
+          <w:sz w:val="20"/>
+          <w:szCs w:val="20"/>
+        </w:rPr>
+        <w:t xml:space="preserve"> }}</w:t>
       </w:r>
       <w:r>
         <w:rPr>
@@ -414,15 +458,71 @@
           <w:szCs w:val="20"/>
         </w:rPr>
       </w:pPr>
-      <w:r>
-        <w:rPr>
-          <w:rFonts w:ascii="Palatino Linotype" w:hAnsi="Palatino Linotype"/>
-          <w:b/>
-          <w:bCs/>
-          <w:sz w:val="20"/>
-          <w:szCs w:val="20"/>
-        </w:rPr>
-        <w:t>{{ defendant.first_name }} {{ defendant.last_name }},</w:t>
+      <w:proofErr w:type="gramStart"/>
+      <w:r>
+        <w:rPr>
+          <w:rFonts w:ascii="Palatino Linotype" w:hAnsi="Palatino Linotype"/>
+          <w:b/>
+          <w:bCs/>
+          <w:sz w:val="20"/>
+          <w:szCs w:val="20"/>
+        </w:rPr>
+        <w:t xml:space="preserve">{{ </w:t>
+      </w:r>
+      <w:proofErr w:type="spellStart"/>
+      <w:r>
+        <w:rPr>
+          <w:rFonts w:ascii="Palatino Linotype" w:hAnsi="Palatino Linotype"/>
+          <w:b/>
+          <w:bCs/>
+          <w:sz w:val="20"/>
+          <w:szCs w:val="20"/>
+        </w:rPr>
+        <w:t>defendant</w:t>
+      </w:r>
+      <w:proofErr w:type="gramEnd"/>
+      <w:r>
+        <w:rPr>
+          <w:rFonts w:ascii="Palatino Linotype" w:hAnsi="Palatino Linotype"/>
+          <w:b/>
+          <w:bCs/>
+          <w:sz w:val="20"/>
+          <w:szCs w:val="20"/>
+        </w:rPr>
+        <w:t>.first_name</w:t>
+      </w:r>
+      <w:proofErr w:type="spellEnd"/>
+      <w:r>
+        <w:rPr>
+          <w:rFonts w:ascii="Palatino Linotype" w:hAnsi="Palatino Linotype"/>
+          <w:b/>
+          <w:bCs/>
+          <w:sz w:val="20"/>
+          <w:szCs w:val="20"/>
+        </w:rPr>
+        <w:t xml:space="preserve"> }} {{ </w:t>
+      </w:r>
+      <w:proofErr w:type="spellStart"/>
+      <w:r>
+        <w:rPr>
+          <w:rFonts w:ascii="Palatino Linotype" w:hAnsi="Palatino Linotype"/>
+          <w:b/>
+          <w:bCs/>
+          <w:sz w:val="20"/>
+          <w:szCs w:val="20"/>
+        </w:rPr>
+        <w:t>defendant.last_name</w:t>
+      </w:r>
+      <w:proofErr w:type="spellEnd"/>
+      <w:r>
+        <w:rPr>
+          <w:rFonts w:ascii="Palatino Linotype" w:hAnsi="Palatino Linotype"/>
+          <w:b/>
+          <w:bCs/>
+          <w:sz w:val="20"/>
+          <w:szCs w:val="20"/>
+        </w:rPr>
+        <w:t xml:space="preserve"> }},</w:t>
       </w:r>
       <w:r>
         <w:rPr>
@@ -955,15 +1055,6 @@
                 <w:szCs w:val="20"/>
               </w:rPr>
             </w:pPr>
-            <w:r>
-              <w:rPr>
-                <w:rFonts w:ascii="Palatino Linotype" w:hAnsi="Palatino Linotype"/>
-                <w:noProof/>
-                <w:sz w:val="20"/>
-                <w:szCs w:val="20"/>
-              </w:rPr>
-              <w:t>691 BENNETT STREET</w:t>
-            </w:r>
           </w:p>
         </w:tc>
         <w:tc>
@@ -1198,49 +1289,6 @@
                 <w:u w:val="single"/>
               </w:rPr>
             </w:pPr>
-            <w:r>
-              <w:rPr>
-                <w:rFonts w:ascii="Palatino Linotype" w:hAnsi="Palatino Linotype"/>
-                <w:noProof/>
-                <w:sz w:val="20"/>
-                <w:szCs w:val="20"/>
-              </w:rPr>
-              <w:t>MARION</w:t>
-            </w:r>
-            <w:r>
-              <w:rPr>
-                <w:rFonts w:ascii="Palatino Linotype" w:hAnsi="Palatino Linotype"/>
-                <w:sz w:val="20"/>
-                <w:szCs w:val="20"/>
-              </w:rPr>
-              <w:t xml:space="preserve">, </w:t>
-            </w:r>
-            <w:r>
-              <w:rPr>
-                <w:rFonts w:ascii="Palatino Linotype" w:hAnsi="Palatino Linotype"/>
-                <w:noProof/>
-                <w:sz w:val="20"/>
-                <w:szCs w:val="20"/>
-              </w:rPr>
-              <w:t>OH</w:t>
-            </w:r>
-            <w:r>
-              <w:rPr>
-                <w:rFonts w:ascii="Palatino Linotype" w:hAnsi="Palatino Linotype"/>
-                <w:sz w:val="20"/>
-                <w:szCs w:val="20"/>
-              </w:rPr>
-              <w:t xml:space="preserve"> </w:t>
-            </w:r>
-            <w:r>
-              <w:rPr>
-                <w:rFonts w:ascii="Palatino Linotype" w:hAnsi="Palatino Linotype"/>
-                <w:noProof/>
-                <w:sz w:val="20"/>
-                <w:szCs w:val="20"/>
-              </w:rPr>
-              <w:t>43302</w:t>
-            </w:r>
           </w:p>
         </w:tc>
         <w:tc>
@@ -1307,15 +1355,6 @@
                 <w:u w:val="single"/>
               </w:rPr>
             </w:pPr>
-            <w:r>
-              <w:rPr>
-                <w:rFonts w:ascii="Palatino Linotype" w:hAnsi="Palatino Linotype"/>
-                <w:noProof/>
-                <w:sz w:val="20"/>
-                <w:szCs w:val="20"/>
-              </w:rPr>
-              <w:t>02/04/1962</w:t>
-            </w:r>
           </w:p>
         </w:tc>
         <w:tc>
@@ -1420,7 +1459,43 @@
           <w:sz w:val="20"/>
           <w:szCs w:val="20"/>
         </w:rPr>
-        <w:t>{{ defendant.first_name }} {{ defendant.last_name }}</w:t>
+        <w:t xml:space="preserve">{{ </w:t>
+      </w:r>
+      <w:proofErr w:type="spellStart"/>
+      <w:r>
+        <w:rPr>
+          <w:rFonts w:ascii="Palatino Linotype" w:hAnsi="Palatino Linotype"/>
+          <w:sz w:val="20"/>
+          <w:szCs w:val="20"/>
+        </w:rPr>
+        <w:t>defendant.first_name</w:t>
+      </w:r>
+      <w:proofErr w:type="spellEnd"/>
+      <w:r>
+        <w:rPr>
+          <w:rFonts w:ascii="Palatino Linotype" w:hAnsi="Palatino Linotype"/>
+          <w:sz w:val="20"/>
+          <w:szCs w:val="20"/>
+        </w:rPr>
+        <w:t xml:space="preserve"> }} {{ </w:t>
+      </w:r>
+      <w:proofErr w:type="spellStart"/>
+      <w:r>
+        <w:rPr>
+          <w:rFonts w:ascii="Palatino Linotype" w:hAnsi="Palatino Linotype"/>
+          <w:sz w:val="20"/>
+          <w:szCs w:val="20"/>
+        </w:rPr>
+        <w:t>defendant.last_name</w:t>
+      </w:r>
+      <w:proofErr w:type="spellEnd"/>
+      <w:r>
+        <w:rPr>
+          <w:rFonts w:ascii="Palatino Linotype" w:hAnsi="Palatino Linotype"/>
+          <w:sz w:val="20"/>
+          <w:szCs w:val="20"/>
+        </w:rPr>
+        <w:t xml:space="preserve"> }}</w:t>
       </w:r>
       <w:r>
         <w:rPr>
@@ -1565,22 +1640,10 @@
           <w:szCs w:val="20"/>
         </w:rPr>
       </w:pPr>
-      <w:r>
-        <w:rPr>
-          <w:rFonts w:ascii="Palatino Linotype" w:hAnsi="Palatino Linotype"/>
-          <w:sz w:val="20"/>
-          <w:szCs w:val="20"/>
-        </w:rPr>
-        <w:t>{% if defendant_absconded is true %}</w:t>
-      </w:r>
     </w:p>
     <w:p>
       <w:pPr>
-        <w:pStyle w:val="level1"/>
-        <w:tabs>
-          <w:tab w:val="clear" w:pos="360"/>
-        </w:tabs>
-        <w:ind w:left="0" w:hanging="656"/>
+        <w:spacing w:after="0" w:line="240" w:lineRule="auto"/>
         <w:jc w:val="both"/>
         <w:rPr>
           <w:rFonts w:ascii="Palatino Linotype" w:hAnsi="Palatino Linotype"/>
@@ -1594,8 +1657,51 @@
           <w:sz w:val="20"/>
           <w:szCs w:val="20"/>
         </w:rPr>
-        <w:tab/>
-        <w:t>The defendant has absconded or otherwise left the jurisdiction of the Court without permission. The undersigned requests the Clerk of Court issue an Arrest Warrant and send a copy of the Notice of Violation to the Delaware County Sheriff’s Office.</w:t>
+        <w:t xml:space="preserve">{% if </w:t>
+      </w:r>
+      <w:proofErr w:type="spellStart"/>
+      <w:r>
+        <w:rPr>
+          <w:rFonts w:ascii="Palatino Linotype" w:hAnsi="Palatino Linotype"/>
+          <w:sz w:val="20"/>
+          <w:szCs w:val="20"/>
+        </w:rPr>
+        <w:t>defendant_absconded</w:t>
+      </w:r>
+      <w:proofErr w:type="spellEnd"/>
+      <w:r>
+        <w:rPr>
+          <w:rFonts w:ascii="Palatino Linotype" w:hAnsi="Palatino Linotype"/>
+          <w:sz w:val="20"/>
+          <w:szCs w:val="20"/>
+        </w:rPr>
+        <w:t xml:space="preserve"> is true </w:t>
+      </w:r>
+      <w:proofErr w:type="gramStart"/>
+      <w:r>
+        <w:rPr>
+          <w:rFonts w:ascii="Palatino Linotype" w:hAnsi="Palatino Linotype"/>
+          <w:sz w:val="20"/>
+          <w:szCs w:val="20"/>
+        </w:rPr>
+        <w:t>%}</w:t>
+      </w:r>
+      <w:r>
+        <w:rPr>
+          <w:rFonts w:ascii="Palatino Linotype" w:hAnsi="Palatino Linotype"/>
+          <w:sz w:val="20"/>
+          <w:szCs w:val="20"/>
+        </w:rPr>
+        <w:t>The</w:t>
+      </w:r>
+      <w:proofErr w:type="gramEnd"/>
+      <w:r>
+        <w:rPr>
+          <w:rFonts w:ascii="Palatino Linotype" w:hAnsi="Palatino Linotype"/>
+          <w:sz w:val="20"/>
+          <w:szCs w:val="20"/>
+        </w:rPr>
+        <w:t xml:space="preserve"> defendant has absconded or otherwise left the jurisdiction of the Court without permission. The undersigned requests the Clerk of Court issue an Arrest Warrant and send a copy of the Notice of Violation to the Delaware County Sheriff’s Office.</w:t>
       </w:r>
       <w:r>
         <w:rPr>
@@ -1605,36 +1711,31 @@
         </w:rPr>
         <w:t>{% endif %}</w:t>
       </w:r>
-    </w:p>
-    <w:p>
-      <w:pPr>
-        <w:pStyle w:val="level1"/>
-        <w:tabs>
-          <w:tab w:val="clear" w:pos="360"/>
-        </w:tabs>
-        <w:ind w:left="0" w:hanging="630"/>
-        <w:jc w:val="both"/>
-        <w:rPr>
-          <w:rFonts w:ascii="Palatino Linotype" w:hAnsi="Palatino Linotype"/>
-          <w:sz w:val="20"/>
-          <w:szCs w:val="20"/>
-        </w:rPr>
-      </w:pPr>
-      <w:r>
-        <w:rPr>
-          <w:rFonts w:ascii="Palatino Linotype" w:hAnsi="Palatino Linotype"/>
-          <w:sz w:val="20"/>
-          <w:szCs w:val="20"/>
-        </w:rPr>
-        <w:tab/>
-      </w:r>
-      <w:r>
-        <w:rPr>
-          <w:rFonts w:ascii="Palatino Linotype" w:hAnsi="Palatino Linotype"/>
-          <w:sz w:val="20"/>
-          <w:szCs w:val="20"/>
-        </w:rPr>
-        <w:t>{% if defendant_served is true %}</w:t>
+      <w:r>
+        <w:rPr>
+          <w:rFonts w:ascii="Palatino Linotype" w:hAnsi="Palatino Linotype"/>
+          <w:sz w:val="20"/>
+          <w:szCs w:val="20"/>
+        </w:rPr>
+        <w:t xml:space="preserve">{% if </w:t>
+      </w:r>
+      <w:proofErr w:type="spellStart"/>
+      <w:r>
+        <w:rPr>
+          <w:rFonts w:ascii="Palatino Linotype" w:hAnsi="Palatino Linotype"/>
+          <w:sz w:val="20"/>
+          <w:szCs w:val="20"/>
+        </w:rPr>
+        <w:t>defendant_served</w:t>
+      </w:r>
+      <w:proofErr w:type="spellEnd"/>
+      <w:r>
+        <w:rPr>
+          <w:rFonts w:ascii="Palatino Linotype" w:hAnsi="Palatino Linotype"/>
+          <w:sz w:val="20"/>
+          <w:szCs w:val="20"/>
+        </w:rPr>
+        <w:t xml:space="preserve"> is true %}</w:t>
       </w:r>
     </w:p>
     <w:p>
@@ -1657,74 +1758,15 @@
           <w:sz w:val="20"/>
           <w:szCs w:val="20"/>
         </w:rPr>
-        <w:t xml:space="preserve">The undersigned has served upon the defendant a copy of the Notice of Violation and a copy of the Notice of Preliminary Violation Hearing set for </w:t>
-      </w:r>
-      <w:r>
-        <w:rPr>
-          <w:rFonts w:ascii="Palatino Linotype" w:hAnsi="Palatino Linotype"/>
-          <w:noProof/>
-          <w:sz w:val="20"/>
-          <w:szCs w:val="20"/>
-        </w:rPr>
-        <w:t xml:space="preserve">     </w:t>
-      </w:r>
-      <w:r>
-        <w:rPr>
-          <w:rFonts w:ascii="Palatino Linotype" w:hAnsi="Palatino Linotype"/>
-          <w:sz w:val="20"/>
-          <w:szCs w:val="20"/>
-        </w:rPr>
-        <w:t>, 20</w:t>
-      </w:r>
-      <w:r>
-        <w:rPr>
-          <w:rFonts w:ascii="Palatino Linotype" w:hAnsi="Palatino Linotype"/>
-          <w:noProof/>
-          <w:sz w:val="20"/>
-          <w:szCs w:val="20"/>
-        </w:rPr>
-        <w:t xml:space="preserve">     </w:t>
-      </w:r>
-      <w:r>
-        <w:rPr>
-          <w:rFonts w:ascii="Palatino Linotype" w:hAnsi="Palatino Linotype"/>
-          <w:sz w:val="20"/>
-          <w:szCs w:val="20"/>
-        </w:rPr>
-        <w:t xml:space="preserve"> at </w:t>
-      </w:r>
-      <w:r>
-        <w:rPr>
-          <w:rFonts w:ascii="Palatino Linotype" w:hAnsi="Palatino Linotype"/>
-          <w:noProof/>
-          <w:sz w:val="20"/>
-          <w:szCs w:val="20"/>
-        </w:rPr>
-        <w:t xml:space="preserve">     </w:t>
-      </w:r>
-      <w:r>
-        <w:rPr>
-          <w:rFonts w:ascii="Palatino Linotype" w:hAnsi="Palatino Linotype"/>
-          <w:sz w:val="20"/>
-          <w:szCs w:val="20"/>
-        </w:rPr>
-        <w:t>.m.</w:t>
-      </w:r>
-      <w:r>
-        <w:rPr>
-          <w:rFonts w:ascii="Palatino Linotype" w:hAnsi="Palatino Linotype"/>
-          <w:sz w:val="20"/>
-          <w:szCs w:val="20"/>
-        </w:rPr>
-        <w:t>{% endif %}{% if defendant_arrested is true %}</w:t>
-      </w:r>
-      <w:r>
-        <w:rPr>
-          <w:rFonts w:ascii="Palatino Linotype" w:hAnsi="Palatino Linotype"/>
-          <w:sz w:val="20"/>
-          <w:szCs w:val="20"/>
-        </w:rPr>
-        <w:t xml:space="preserve">    </w:t>
+        <w:t>The undersigned has served upon the defendant a copy of the Notice of Violation and a copy of the Notice o</w:t>
+      </w:r>
+      <w:r>
+        <w:rPr>
+          <w:rFonts w:ascii="Palatino Linotype" w:hAnsi="Palatino Linotype"/>
+          <w:sz w:val="20"/>
+          <w:szCs w:val="20"/>
+        </w:rPr>
+        <w:t>f</w:t>
       </w:r>
     </w:p>
     <w:p>
@@ -1733,7 +1775,7 @@
         <w:tabs>
           <w:tab w:val="clear" w:pos="360"/>
         </w:tabs>
-        <w:ind w:left="0" w:firstLine="26"/>
+        <w:ind w:left="630" w:hanging="630"/>
         <w:jc w:val="both"/>
         <w:rPr>
           <w:rFonts w:ascii="Palatino Linotype" w:hAnsi="Palatino Linotype"/>
@@ -1741,6 +1783,124 @@
           <w:szCs w:val="20"/>
         </w:rPr>
       </w:pPr>
+      <w:r>
+        <w:rPr>
+          <w:rFonts w:ascii="Palatino Linotype" w:hAnsi="Palatino Linotype"/>
+          <w:sz w:val="20"/>
+          <w:szCs w:val="20"/>
+        </w:rPr>
+        <w:t>Preliminary Violation Hearing set for</w:t>
+      </w:r>
+      <w:r>
+        <w:rPr>
+          <w:rFonts w:ascii="Palatino Linotype" w:hAnsi="Palatino Linotype"/>
+          <w:b/>
+          <w:bCs/>
+          <w:noProof/>
+          <w:sz w:val="20"/>
+          <w:szCs w:val="20"/>
+        </w:rPr>
+        <w:t xml:space="preserve"> </w:t>
+      </w:r>
+      <w:r>
+        <w:rPr>
+          <w:rFonts w:ascii="Palatino Linotype" w:hAnsi="Palatino Linotype"/>
+          <w:b/>
+          <w:bCs/>
+          <w:noProof/>
+          <w:sz w:val="20"/>
+          <w:szCs w:val="20"/>
+        </w:rPr>
+        <w:t xml:space="preserve">{{ violation_hearing_date }} </w:t>
+      </w:r>
+      <w:r>
+        <w:rPr>
+          <w:rFonts w:ascii="Palatino Linotype" w:hAnsi="Palatino Linotype"/>
+          <w:b/>
+          <w:bCs/>
+          <w:sz w:val="20"/>
+          <w:szCs w:val="20"/>
+        </w:rPr>
+        <w:t>at</w:t>
+      </w:r>
+      <w:r>
+        <w:rPr>
+          <w:rFonts w:ascii="Palatino Linotype" w:hAnsi="Palatino Linotype"/>
+          <w:b/>
+          <w:bCs/>
+          <w:sz w:val="20"/>
+          <w:szCs w:val="20"/>
+        </w:rPr>
+        <w:t xml:space="preserve"> </w:t>
+      </w:r>
+      <w:proofErr w:type="gramStart"/>
+      <w:r>
+        <w:rPr>
+          <w:rFonts w:ascii="Palatino Linotype" w:hAnsi="Palatino Linotype"/>
+          <w:b/>
+          <w:bCs/>
+          <w:sz w:val="20"/>
+          <w:szCs w:val="20"/>
+        </w:rPr>
+        <w:t xml:space="preserve">{{ </w:t>
+      </w:r>
+      <w:proofErr w:type="spellStart"/>
+      <w:r>
+        <w:rPr>
+          <w:rFonts w:ascii="Palatino Linotype" w:hAnsi="Palatino Linotype"/>
+          <w:b/>
+          <w:bCs/>
+          <w:sz w:val="20"/>
+          <w:szCs w:val="20"/>
+        </w:rPr>
+        <w:t>violation</w:t>
+      </w:r>
+      <w:proofErr w:type="gramEnd"/>
+      <w:r>
+        <w:rPr>
+          <w:rFonts w:ascii="Palatino Linotype" w:hAnsi="Palatino Linotype"/>
+          <w:b/>
+          <w:bCs/>
+          <w:sz w:val="20"/>
+          <w:szCs w:val="20"/>
+        </w:rPr>
+        <w:t>_hearing_time</w:t>
+      </w:r>
+      <w:proofErr w:type="spellEnd"/>
+      <w:r>
+        <w:rPr>
+          <w:rFonts w:ascii="Palatino Linotype" w:hAnsi="Palatino Linotype"/>
+          <w:b/>
+          <w:bCs/>
+          <w:sz w:val="20"/>
+          <w:szCs w:val="20"/>
+        </w:rPr>
+        <w:t xml:space="preserve"> }}</w:t>
+      </w:r>
+      <w:r>
+        <w:rPr>
+          <w:rFonts w:ascii="Palatino Linotype" w:hAnsi="Palatino Linotype"/>
+          <w:sz w:val="20"/>
+          <w:szCs w:val="20"/>
+        </w:rPr>
+        <w:t>.</w:t>
+      </w:r>
+      <w:r>
+        <w:rPr>
+          <w:rFonts w:ascii="Palatino Linotype" w:hAnsi="Palatino Linotype"/>
+          <w:sz w:val="20"/>
+          <w:szCs w:val="20"/>
+        </w:rPr>
+        <w:t>{% endif %}{% if</w:t>
+      </w:r>
+      <w:r>
+        <w:rPr>
+          <w:rFonts w:ascii="Palatino Linotype" w:hAnsi="Palatino Linotype"/>
+          <w:sz w:val="20"/>
+          <w:szCs w:val="20"/>
+        </w:rPr>
+        <w:t xml:space="preserve"> </w:t>
+      </w:r>
     </w:p>
     <w:p>
       <w:pPr>
@@ -1748,7 +1908,7 @@
         <w:tabs>
           <w:tab w:val="clear" w:pos="360"/>
         </w:tabs>
-        <w:ind w:left="0" w:firstLine="26"/>
+        <w:ind w:left="630" w:hanging="630"/>
         <w:jc w:val="both"/>
         <w:rPr>
           <w:rFonts w:ascii="Palatino Linotype" w:hAnsi="Palatino Linotype"/>
@@ -1756,21 +1916,105 @@
           <w:szCs w:val="20"/>
         </w:rPr>
       </w:pPr>
-      <w:r>
-        <w:rPr>
-          <w:rFonts w:ascii="Palatino Linotype" w:hAnsi="Palatino Linotype"/>
-          <w:sz w:val="20"/>
-          <w:szCs w:val="20"/>
-        </w:rPr>
-        <w:t>Slated; Date:</w:t>
-      </w:r>
-      <w:r>
-        <w:rPr>
-          <w:rFonts w:ascii="Palatino Linotype" w:hAnsi="Palatino Linotype"/>
-          <w:sz w:val="20"/>
-          <w:szCs w:val="20"/>
-        </w:rPr>
-        <w:t xml:space="preserve"> {{ slated_date }}.{% endif %}</w:t>
+      <w:proofErr w:type="spellStart"/>
+      <w:r>
+        <w:rPr>
+          <w:rFonts w:ascii="Palatino Linotype" w:hAnsi="Palatino Linotype"/>
+          <w:sz w:val="20"/>
+          <w:szCs w:val="20"/>
+        </w:rPr>
+        <w:t>defendant_arrested</w:t>
+      </w:r>
+      <w:proofErr w:type="spellEnd"/>
+      <w:r>
+        <w:rPr>
+          <w:rFonts w:ascii="Palatino Linotype" w:hAnsi="Palatino Linotype"/>
+          <w:sz w:val="20"/>
+          <w:szCs w:val="20"/>
+        </w:rPr>
+        <w:t xml:space="preserve"> is true </w:t>
+      </w:r>
+      <w:proofErr w:type="gramStart"/>
+      <w:r>
+        <w:rPr>
+          <w:rFonts w:ascii="Palatino Linotype" w:hAnsi="Palatino Linotype"/>
+          <w:sz w:val="20"/>
+          <w:szCs w:val="20"/>
+        </w:rPr>
+        <w:t>%}</w:t>
+      </w:r>
+      <w:r>
+        <w:rPr>
+          <w:rFonts w:ascii="Palatino Linotype" w:hAnsi="Palatino Linotype"/>
+          <w:sz w:val="20"/>
+          <w:szCs w:val="20"/>
+        </w:rPr>
+        <w:t>Set</w:t>
+      </w:r>
+      <w:proofErr w:type="gramEnd"/>
+      <w:r>
+        <w:rPr>
+          <w:rFonts w:ascii="Palatino Linotype" w:hAnsi="Palatino Linotype"/>
+          <w:sz w:val="20"/>
+          <w:szCs w:val="20"/>
+        </w:rPr>
+        <w:t xml:space="preserve"> for </w:t>
+      </w:r>
+      <w:r>
+        <w:rPr>
+          <w:rFonts w:ascii="Palatino Linotype" w:hAnsi="Palatino Linotype"/>
+          <w:sz w:val="20"/>
+          <w:szCs w:val="20"/>
+        </w:rPr>
+        <w:t>Slated</w:t>
+      </w:r>
+      <w:r>
+        <w:rPr>
+          <w:rFonts w:ascii="Palatino Linotype" w:hAnsi="Palatino Linotype"/>
+          <w:sz w:val="20"/>
+          <w:szCs w:val="20"/>
+        </w:rPr>
+        <w:t xml:space="preserve"> on: </w:t>
+      </w:r>
+      <w:r>
+        <w:rPr>
+          <w:rFonts w:ascii="Palatino Linotype" w:hAnsi="Palatino Linotype"/>
+          <w:b/>
+          <w:bCs/>
+          <w:sz w:val="20"/>
+          <w:szCs w:val="20"/>
+        </w:rPr>
+        <w:t xml:space="preserve">{{ </w:t>
+      </w:r>
+      <w:proofErr w:type="spellStart"/>
+      <w:r>
+        <w:rPr>
+          <w:rFonts w:ascii="Palatino Linotype" w:hAnsi="Palatino Linotype"/>
+          <w:b/>
+          <w:bCs/>
+          <w:sz w:val="20"/>
+          <w:szCs w:val="20"/>
+        </w:rPr>
+        <w:t>slated_date</w:t>
+      </w:r>
+      <w:proofErr w:type="spellEnd"/>
+      <w:r>
+        <w:rPr>
+          <w:rFonts w:ascii="Palatino Linotype" w:hAnsi="Palatino Linotype"/>
+          <w:b/>
+          <w:bCs/>
+          <w:sz w:val="20"/>
+          <w:szCs w:val="20"/>
+        </w:rPr>
+        <w:t xml:space="preserve"> }}</w:t>
+      </w:r>
+      <w:r>
+        <w:rPr>
+          <w:rFonts w:ascii="Palatino Linotype" w:hAnsi="Palatino Linotype"/>
+          <w:sz w:val="20"/>
+          <w:szCs w:val="20"/>
+        </w:rPr>
+        <w:t>.{% endif %}</w:t>
       </w:r>
     </w:p>
     <w:p>
@@ -1964,6 +2208,7 @@
                 <w:lang w:bidi="ar-SA"/>
               </w:rPr>
             </w:pPr>
+            <w:proofErr w:type="gramStart"/>
             <w:r>
               <w:rPr>
                 <w:rFonts w:ascii="Palatino Linotype" w:eastAsia="Calibri" w:hAnsi="Palatino Linotype"/>
@@ -1973,7 +2218,67 @@
                 <w:szCs w:val="20"/>
                 <w:lang w:bidi="ar-SA"/>
               </w:rPr>
-              <w:t>{{ defendant.first_name }} {{ defendant.last_name }}</w:t>
+              <w:t xml:space="preserve">{{ </w:t>
+            </w:r>
+            <w:proofErr w:type="spellStart"/>
+            <w:r>
+              <w:rPr>
+                <w:rFonts w:ascii="Palatino Linotype" w:eastAsia="Calibri" w:hAnsi="Palatino Linotype"/>
+                <w:b/>
+                <w:bCs/>
+                <w:sz w:val="20"/>
+                <w:szCs w:val="20"/>
+                <w:lang w:bidi="ar-SA"/>
+              </w:rPr>
+              <w:t>defendant</w:t>
+            </w:r>
+            <w:proofErr w:type="gramEnd"/>
+            <w:r>
+              <w:rPr>
+                <w:rFonts w:ascii="Palatino Linotype" w:eastAsia="Calibri" w:hAnsi="Palatino Linotype"/>
+                <w:b/>
+                <w:bCs/>
+                <w:sz w:val="20"/>
+                <w:szCs w:val="20"/>
+                <w:lang w:bidi="ar-SA"/>
+              </w:rPr>
+              <w:t>.first_name</w:t>
+            </w:r>
+            <w:proofErr w:type="spellEnd"/>
+            <w:r>
+              <w:rPr>
+                <w:rFonts w:ascii="Palatino Linotype" w:eastAsia="Calibri" w:hAnsi="Palatino Linotype"/>
+                <w:b/>
+                <w:bCs/>
+                <w:sz w:val="20"/>
+                <w:szCs w:val="20"/>
+                <w:lang w:bidi="ar-SA"/>
+              </w:rPr>
+              <w:t xml:space="preserve"> }} {{ </w:t>
+            </w:r>
+            <w:proofErr w:type="spellStart"/>
+            <w:r>
+              <w:rPr>
+                <w:rFonts w:ascii="Palatino Linotype" w:eastAsia="Calibri" w:hAnsi="Palatino Linotype"/>
+                <w:b/>
+                <w:bCs/>
+                <w:sz w:val="20"/>
+                <w:szCs w:val="20"/>
+                <w:lang w:bidi="ar-SA"/>
+              </w:rPr>
+              <w:t>defendant.last_name</w:t>
+            </w:r>
+            <w:proofErr w:type="spellEnd"/>
+            <w:r>
+              <w:rPr>
+                <w:rFonts w:ascii="Palatino Linotype" w:eastAsia="Calibri" w:hAnsi="Palatino Linotype"/>
+                <w:b/>
+                <w:bCs/>
+                <w:sz w:val="20"/>
+                <w:szCs w:val="20"/>
+                <w:lang w:bidi="ar-SA"/>
+              </w:rPr>
+              <w:t xml:space="preserve"> }}</w:t>
             </w:r>
             <w:r>
               <w:rPr>
@@ -1995,7 +2300,31 @@
                 <w:szCs w:val="20"/>
                 <w:lang w:bidi="ar-SA"/>
               </w:rPr>
-              <w:t>{{ entry_date }}</w:t>
+              <w:t xml:space="preserve">{{ </w:t>
+            </w:r>
+            <w:proofErr w:type="spellStart"/>
+            <w:r>
+              <w:rPr>
+                <w:rFonts w:ascii="Palatino Linotype" w:eastAsia="Calibri" w:hAnsi="Palatino Linotype"/>
+                <w:b/>
+                <w:bCs/>
+                <w:sz w:val="20"/>
+                <w:szCs w:val="20"/>
+                <w:lang w:bidi="ar-SA"/>
+              </w:rPr>
+              <w:t>entry_date</w:t>
+            </w:r>
+            <w:proofErr w:type="spellEnd"/>
+            <w:r>
+              <w:rPr>
+                <w:rFonts w:ascii="Palatino Linotype" w:eastAsia="Calibri" w:hAnsi="Palatino Linotype"/>
+                <w:b/>
+                <w:bCs/>
+                <w:sz w:val="20"/>
+                <w:szCs w:val="20"/>
+                <w:lang w:bidi="ar-SA"/>
+              </w:rPr>
+              <w:t xml:space="preserve"> }}</w:t>
             </w:r>
           </w:p>
           <w:p>
@@ -2045,6 +2374,7 @@
                 <w:szCs w:val="20"/>
               </w:rPr>
             </w:pPr>
+            <w:proofErr w:type="gramStart"/>
             <w:r>
               <w:rPr>
                 <w:rFonts w:ascii="Palatino Linotype" w:hAnsi="Palatino Linotype"/>
@@ -2053,7 +2383,84 @@
                 <w:sz w:val="20"/>
                 <w:szCs w:val="20"/>
               </w:rPr>
-              <w:t>{{ judicial_officer.first_name }} {{ judicial_officer.last_name }}, {{ judicial_officer.officer_type }}</w:t>
+              <w:t xml:space="preserve">{{ </w:t>
+            </w:r>
+            <w:proofErr w:type="spellStart"/>
+            <w:r>
+              <w:rPr>
+                <w:rFonts w:ascii="Palatino Linotype" w:hAnsi="Palatino Linotype"/>
+                <w:b/>
+                <w:bCs/>
+                <w:sz w:val="20"/>
+                <w:szCs w:val="20"/>
+              </w:rPr>
+              <w:t>judicial</w:t>
+            </w:r>
+            <w:proofErr w:type="gramEnd"/>
+            <w:r>
+              <w:rPr>
+                <w:rFonts w:ascii="Palatino Linotype" w:hAnsi="Palatino Linotype"/>
+                <w:b/>
+                <w:bCs/>
+                <w:sz w:val="20"/>
+                <w:szCs w:val="20"/>
+              </w:rPr>
+              <w:t>_officer.first_name</w:t>
+            </w:r>
+            <w:proofErr w:type="spellEnd"/>
+            <w:r>
+              <w:rPr>
+                <w:rFonts w:ascii="Palatino Linotype" w:hAnsi="Palatino Linotype"/>
+                <w:b/>
+                <w:bCs/>
+                <w:sz w:val="20"/>
+                <w:szCs w:val="20"/>
+              </w:rPr>
+              <w:t xml:space="preserve"> }} {{ </w:t>
+            </w:r>
+            <w:proofErr w:type="spellStart"/>
+            <w:r>
+              <w:rPr>
+                <w:rFonts w:ascii="Palatino Linotype" w:hAnsi="Palatino Linotype"/>
+                <w:b/>
+                <w:bCs/>
+                <w:sz w:val="20"/>
+                <w:szCs w:val="20"/>
+              </w:rPr>
+              <w:t>judicial_officer.last_name</w:t>
+            </w:r>
+            <w:proofErr w:type="spellEnd"/>
+            <w:r>
+              <w:rPr>
+                <w:rFonts w:ascii="Palatino Linotype" w:hAnsi="Palatino Linotype"/>
+                <w:b/>
+                <w:bCs/>
+                <w:sz w:val="20"/>
+                <w:szCs w:val="20"/>
+              </w:rPr>
+              <w:t xml:space="preserve"> }}, {{ </w:t>
+            </w:r>
+            <w:proofErr w:type="spellStart"/>
+            <w:r>
+              <w:rPr>
+                <w:rFonts w:ascii="Palatino Linotype" w:hAnsi="Palatino Linotype"/>
+                <w:b/>
+                <w:bCs/>
+                <w:sz w:val="20"/>
+                <w:szCs w:val="20"/>
+              </w:rPr>
+              <w:t>judicial_officer.officer_type</w:t>
+            </w:r>
+            <w:proofErr w:type="spellEnd"/>
+            <w:r>
+              <w:rPr>
+                <w:rFonts w:ascii="Palatino Linotype" w:hAnsi="Palatino Linotype"/>
+                <w:b/>
+                <w:bCs/>
+                <w:sz w:val="20"/>
+                <w:szCs w:val="20"/>
+              </w:rPr>
+              <w:t xml:space="preserve"> }}</w:t>
             </w:r>
           </w:p>
           <w:p>

</xml_diff>